<commit_message>
Tweaking and bug fixing
Add:
- you can use backspace to erase the last input in participant
id/session input screen

Tweak:
- save file is now appending instead of overwriting to avoid human fuck
up
- change the font from one47 to TheanoModern-Regular
- modify the instruction slightly.

Bug fixing:
- German characters now display correctly
</commit_message>
<xml_diff>
--- a/Experiments/Experiment 1/src/resources/Instruction.docx
+++ b/Experiments/Experiment 1/src/resources/Instruction.docx
@@ -1,10 +1,18 @@
 
 <file path=word/document.xml><?xml version="1.0" encoding="utf-8"?>
-<w:document xmlns:wpc="http://schemas.microsoft.com/office/word/2010/wordprocessingCanvas" xmlns:mc="http://schemas.openxmlformats.org/markup-compatibility/2006" xmlns:o="urn:schemas-microsoft-com:office:office" xmlns:r="http://schemas.openxmlformats.org/officeDocument/2006/relationships" xmlns:m="http://schemas.openxmlformats.org/officeDocument/2006/math" xmlns:v="urn:schemas-microsoft-com:vml" xmlns:wp14="http://schemas.microsoft.com/office/word/2010/wordprocessingDrawing" xmlns:wp="http://schemas.openxmlformats.org/drawingml/2006/wordprocessingDrawing" xmlns:w10="urn:schemas-microsoft-com:office:word" xmlns:w="http://schemas.openxmlformats.org/wordprocessingml/2006/main" xmlns:w14="http://schemas.microsoft.com/office/word/2010/wordml" xmlns:w15="http://schemas.microsoft.com/office/word/2012/wordml" xmlns:wpg="http://schemas.microsoft.com/office/word/2010/wordprocessingGroup" xmlns:wpi="http://schemas.microsoft.com/office/word/2010/wordprocessingInk" xmlns:wne="http://schemas.microsoft.com/office/word/2006/wordml" xmlns:wps="http://schemas.microsoft.com/office/word/2010/wordprocessingShape" mc:Ignorable="w14 w15 wp14">
+<w:document xmlns:wpc="http://schemas.microsoft.com/office/word/2010/wordprocessingCanvas" xmlns:mc="http://schemas.openxmlformats.org/markup-compatibility/2006" xmlns:o="urn:schemas-microsoft-com:office:office" xmlns:r="http://schemas.openxmlformats.org/officeDocument/2006/relationships" xmlns:m="http://schemas.openxmlformats.org/officeDocument/2006/math" xmlns:v="urn:schemas-microsoft-com:vml" xmlns:wp14="http://schemas.microsoft.com/office/word/2010/wordprocessingDrawing" xmlns:wp="http://schemas.openxmlformats.org/drawingml/2006/wordprocessingDrawing" xmlns:w10="urn:schemas-microsoft-com:office:word" xmlns:w="http://schemas.openxmlformats.org/wordprocessingml/2006/main" xmlns:w14="http://schemas.microsoft.com/office/word/2010/wordml" xmlns:wpg="http://schemas.microsoft.com/office/word/2010/wordprocessingGroup" xmlns:wpi="http://schemas.microsoft.com/office/word/2010/wordprocessingInk" xmlns:wne="http://schemas.microsoft.com/office/word/2006/wordml" xmlns:wps="http://schemas.microsoft.com/office/word/2010/wordprocessingShape" mc:Ignorable="w14 wp14">
   <w:body>
     <w:p>
       <w:r>
-        <w:t xml:space="preserve">Thank you for attending this experiment. This experiment consist of two sessions on separate days. If this is your first session, experimenter will arrange the time and date for the next session after you finished the session today. Each session is separated into two </w:t>
+        <w:t>Thank you for attending this experiment. This experiment consist</w:t>
+      </w:r>
+      <w:r>
+        <w:t>s</w:t>
+      </w:r>
+      <w:bookmarkStart w:id="0" w:name="_GoBack"/>
+      <w:bookmarkEnd w:id="0"/>
+      <w:r>
+        <w:t xml:space="preserve"> of two sessions on separate days. If this is your first session, experimenter will arrange the time and date for the next session after you finished the session today. Each session is separated into two </w:t>
       </w:r>
       <w:r>
         <w:t>halves</w:t>
@@ -22,13 +30,11 @@
     <w:p>
       <w:pPr>
         <w:jc w:val="center"/>
-        <w:rPr>
-          <w:rFonts w:hint="eastAsia"/>
-        </w:rPr>
       </w:pPr>
       <w:r>
         <w:rPr>
           <w:noProof/>
+          <w:lang w:val="de-CH"/>
         </w:rPr>
         <w:drawing>
           <wp:inline distT="0" distB="0" distL="0" distR="0" wp14:anchorId="19E5B548">
@@ -48,7 +54,7 @@
                     </pic:cNvPicPr>
                   </pic:nvPicPr>
                   <pic:blipFill>
-                    <a:blip r:embed="rId6" cstate="print">
+                    <a:blip r:embed="rId7" cstate="print">
                       <a:extLst>
                         <a:ext uri="{28A0092B-C50C-407E-A947-70E740481C1C}">
                           <a14:useLocalDpi xmlns:a14="http://schemas.microsoft.com/office/drawing/2010/main" val="0"/>
@@ -76,8 +82,6 @@
           </wp:inline>
         </w:drawing>
       </w:r>
-      <w:bookmarkStart w:id="0" w:name="_GoBack"/>
-      <w:bookmarkEnd w:id="0"/>
     </w:p>
     <w:p>
       <w:r>
@@ -210,11 +214,6 @@
       </w:r>
     </w:p>
     <w:p>
-      <w:pPr>
-        <w:rPr>
-          <w:rFonts w:hint="eastAsia"/>
-        </w:rPr>
-      </w:pPr>
       <w:r>
         <w:lastRenderedPageBreak/>
         <w:t>The procedure of the second half of the experiment is illustrated as follow:</w:t>
@@ -223,13 +222,11 @@
     <w:p>
       <w:pPr>
         <w:jc w:val="center"/>
-        <w:rPr>
-          <w:rFonts w:hint="eastAsia"/>
-        </w:rPr>
       </w:pPr>
       <w:r>
         <w:rPr>
           <w:noProof/>
+          <w:lang w:val="de-CH"/>
         </w:rPr>
         <w:drawing>
           <wp:inline distT="0" distB="0" distL="0" distR="0" wp14:anchorId="10E784AC">
@@ -249,7 +246,7 @@
                     </pic:cNvPicPr>
                   </pic:nvPicPr>
                   <pic:blipFill>
-                    <a:blip r:embed="rId7">
+                    <a:blip r:embed="rId8">
                       <a:extLst>
                         <a:ext uri="{28A0092B-C50C-407E-A947-70E740481C1C}">
                           <a14:useLocalDpi xmlns:a14="http://schemas.microsoft.com/office/drawing/2010/main" val="0"/>
@@ -358,13 +355,7 @@
     <w:p/>
     <w:p>
       <w:r>
-        <w:t xml:space="preserve">Before the actual testing trials begin, there will be </w:t>
-      </w:r>
-      <w:r>
-        <w:t>four</w:t>
-      </w:r>
-      <w:r>
-        <w:t xml:space="preserve"> practice trials. Please use the practice trials to familiar with the procedure and the response method of this half of the session. </w:t>
+        <w:t xml:space="preserve">Before the actual testing trials begin, there will be four practice trials. Please use the practice trials to familiar with the procedure and the response method of this half of the session. </w:t>
       </w:r>
       <w:r>
         <w:rPr>
@@ -373,22 +364,10 @@
         <w:t>If you have any question, please inform the experimenter.</w:t>
       </w:r>
     </w:p>
-    <w:p>
-      <w:pPr>
-        <w:rPr>
-          <w:rFonts w:hint="eastAsia"/>
-        </w:rPr>
-      </w:pPr>
-    </w:p>
-    <w:p>
-      <w:r>
-        <w:t xml:space="preserve">Once the </w:t>
-      </w:r>
-      <w:r>
-        <w:t>second</w:t>
-      </w:r>
-      <w:r>
-        <w:t xml:space="preserve"> half of the experiment is finished, please inform the experimenter.</w:t>
+    <w:p/>
+    <w:p>
+      <w:r>
+        <w:t>Once the second half of the experiment is finished, please inform the experimenter.</w:t>
       </w:r>
     </w:p>
     <w:p/>
@@ -403,7 +382,7 @@
 </file>
 
 <file path=word/endnotes.xml><?xml version="1.0" encoding="utf-8"?>
-<w:endnotes xmlns:wpc="http://schemas.microsoft.com/office/word/2010/wordprocessingCanvas" xmlns:mc="http://schemas.openxmlformats.org/markup-compatibility/2006" xmlns:o="urn:schemas-microsoft-com:office:office" xmlns:r="http://schemas.openxmlformats.org/officeDocument/2006/relationships" xmlns:m="http://schemas.openxmlformats.org/officeDocument/2006/math" xmlns:v="urn:schemas-microsoft-com:vml" xmlns:wp14="http://schemas.microsoft.com/office/word/2010/wordprocessingDrawing" xmlns:wp="http://schemas.openxmlformats.org/drawingml/2006/wordprocessingDrawing" xmlns:w10="urn:schemas-microsoft-com:office:word" xmlns:w="http://schemas.openxmlformats.org/wordprocessingml/2006/main" xmlns:w14="http://schemas.microsoft.com/office/word/2010/wordml" xmlns:w15="http://schemas.microsoft.com/office/word/2012/wordml" xmlns:wpg="http://schemas.microsoft.com/office/word/2010/wordprocessingGroup" xmlns:wpi="http://schemas.microsoft.com/office/word/2010/wordprocessingInk" xmlns:wne="http://schemas.microsoft.com/office/word/2006/wordml" xmlns:wps="http://schemas.microsoft.com/office/word/2010/wordprocessingShape" mc:Ignorable="w14 w15 wp14">
+<w:endnotes xmlns:wpc="http://schemas.microsoft.com/office/word/2010/wordprocessingCanvas" xmlns:mc="http://schemas.openxmlformats.org/markup-compatibility/2006" xmlns:o="urn:schemas-microsoft-com:office:office" xmlns:r="http://schemas.openxmlformats.org/officeDocument/2006/relationships" xmlns:m="http://schemas.openxmlformats.org/officeDocument/2006/math" xmlns:v="urn:schemas-microsoft-com:vml" xmlns:wp14="http://schemas.microsoft.com/office/word/2010/wordprocessingDrawing" xmlns:wp="http://schemas.openxmlformats.org/drawingml/2006/wordprocessingDrawing" xmlns:w10="urn:schemas-microsoft-com:office:word" xmlns:w="http://schemas.openxmlformats.org/wordprocessingml/2006/main" xmlns:w14="http://schemas.microsoft.com/office/word/2010/wordml" xmlns:wpg="http://schemas.microsoft.com/office/word/2010/wordprocessingGroup" xmlns:wpi="http://schemas.microsoft.com/office/word/2010/wordprocessingInk" xmlns:wne="http://schemas.microsoft.com/office/word/2006/wordml" xmlns:wps="http://schemas.microsoft.com/office/word/2010/wordprocessingShape" mc:Ignorable="w14 wp14">
   <w:endnote w:type="separator" w:id="-1">
     <w:p>
       <w:r>
@@ -422,7 +401,7 @@
 </file>
 
 <file path=word/footnotes.xml><?xml version="1.0" encoding="utf-8"?>
-<w:footnotes xmlns:wpc="http://schemas.microsoft.com/office/word/2010/wordprocessingCanvas" xmlns:mc="http://schemas.openxmlformats.org/markup-compatibility/2006" xmlns:o="urn:schemas-microsoft-com:office:office" xmlns:r="http://schemas.openxmlformats.org/officeDocument/2006/relationships" xmlns:m="http://schemas.openxmlformats.org/officeDocument/2006/math" xmlns:v="urn:schemas-microsoft-com:vml" xmlns:wp14="http://schemas.microsoft.com/office/word/2010/wordprocessingDrawing" xmlns:wp="http://schemas.openxmlformats.org/drawingml/2006/wordprocessingDrawing" xmlns:w10="urn:schemas-microsoft-com:office:word" xmlns:w="http://schemas.openxmlformats.org/wordprocessingml/2006/main" xmlns:w14="http://schemas.microsoft.com/office/word/2010/wordml" xmlns:w15="http://schemas.microsoft.com/office/word/2012/wordml" xmlns:wpg="http://schemas.microsoft.com/office/word/2010/wordprocessingGroup" xmlns:wpi="http://schemas.microsoft.com/office/word/2010/wordprocessingInk" xmlns:wne="http://schemas.microsoft.com/office/word/2006/wordml" xmlns:wps="http://schemas.microsoft.com/office/word/2010/wordprocessingShape" mc:Ignorable="w14 w15 wp14">
+<w:footnotes xmlns:wpc="http://schemas.microsoft.com/office/word/2010/wordprocessingCanvas" xmlns:mc="http://schemas.openxmlformats.org/markup-compatibility/2006" xmlns:o="urn:schemas-microsoft-com:office:office" xmlns:r="http://schemas.openxmlformats.org/officeDocument/2006/relationships" xmlns:m="http://schemas.openxmlformats.org/officeDocument/2006/math" xmlns:v="urn:schemas-microsoft-com:vml" xmlns:wp14="http://schemas.microsoft.com/office/word/2010/wordprocessingDrawing" xmlns:wp="http://schemas.openxmlformats.org/drawingml/2006/wordprocessingDrawing" xmlns:w10="urn:schemas-microsoft-com:office:word" xmlns:w="http://schemas.openxmlformats.org/wordprocessingml/2006/main" xmlns:w14="http://schemas.microsoft.com/office/word/2010/wordml" xmlns:wpg="http://schemas.microsoft.com/office/word/2010/wordprocessingGroup" xmlns:wpi="http://schemas.microsoft.com/office/word/2010/wordprocessingInk" xmlns:wne="http://schemas.microsoft.com/office/word/2006/wordml" xmlns:wps="http://schemas.microsoft.com/office/word/2010/wordprocessingShape" mc:Ignorable="w14 wp14">
   <w:footnote w:type="separator" w:id="-1">
     <w:p>
       <w:r>
@@ -441,7 +420,7 @@
 </file>
 
 <file path=word/styles.xml><?xml version="1.0" encoding="utf-8"?>
-<w:styles xmlns:mc="http://schemas.openxmlformats.org/markup-compatibility/2006" xmlns:r="http://schemas.openxmlformats.org/officeDocument/2006/relationships" xmlns:w="http://schemas.openxmlformats.org/wordprocessingml/2006/main" xmlns:w14="http://schemas.microsoft.com/office/word/2010/wordml" xmlns:w15="http://schemas.microsoft.com/office/word/2012/wordml" mc:Ignorable="w14 w15">
+<w:styles xmlns:mc="http://schemas.openxmlformats.org/markup-compatibility/2006" xmlns:r="http://schemas.openxmlformats.org/officeDocument/2006/relationships" xmlns:w="http://schemas.openxmlformats.org/wordprocessingml/2006/main" xmlns:w14="http://schemas.microsoft.com/office/word/2010/wordml" mc:Ignorable="w14">
   <w:docDefaults>
     <w:rPrDefault>
       <w:rPr>
@@ -454,392 +433,159 @@
     </w:rPrDefault>
     <w:pPrDefault/>
   </w:docDefaults>
-  <w:latentStyles w:defLockedState="0" w:defUIPriority="99" w:defSemiHidden="0" w:defUnhideWhenUsed="0" w:defQFormat="0" w:count="371">
-    <w:lsdException w:name="Normal" w:uiPriority="0" w:qFormat="1"/>
-    <w:lsdException w:name="heading 1" w:uiPriority="9" w:qFormat="1"/>
-    <w:lsdException w:name="heading 2" w:semiHidden="1" w:uiPriority="9" w:unhideWhenUsed="1" w:qFormat="1"/>
-    <w:lsdException w:name="heading 3" w:semiHidden="1" w:uiPriority="9" w:unhideWhenUsed="1" w:qFormat="1"/>
-    <w:lsdException w:name="heading 4" w:semiHidden="1" w:uiPriority="9" w:unhideWhenUsed="1" w:qFormat="1"/>
-    <w:lsdException w:name="heading 5" w:semiHidden="1" w:uiPriority="9" w:unhideWhenUsed="1" w:qFormat="1"/>
-    <w:lsdException w:name="heading 6" w:semiHidden="1" w:uiPriority="9" w:unhideWhenUsed="1" w:qFormat="1"/>
-    <w:lsdException w:name="heading 7" w:semiHidden="1" w:uiPriority="9" w:unhideWhenUsed="1" w:qFormat="1"/>
-    <w:lsdException w:name="heading 8" w:semiHidden="1" w:uiPriority="9" w:unhideWhenUsed="1" w:qFormat="1"/>
-    <w:lsdException w:name="heading 9" w:semiHidden="1" w:uiPriority="9" w:unhideWhenUsed="1" w:qFormat="1"/>
-    <w:lsdException w:name="index 1" w:semiHidden="1" w:unhideWhenUsed="1"/>
-    <w:lsdException w:name="index 2" w:semiHidden="1" w:unhideWhenUsed="1"/>
-    <w:lsdException w:name="index 3" w:semiHidden="1" w:unhideWhenUsed="1"/>
-    <w:lsdException w:name="index 4" w:semiHidden="1" w:unhideWhenUsed="1"/>
-    <w:lsdException w:name="index 5" w:semiHidden="1" w:unhideWhenUsed="1"/>
-    <w:lsdException w:name="index 6" w:semiHidden="1" w:unhideWhenUsed="1"/>
-    <w:lsdException w:name="index 7" w:semiHidden="1" w:unhideWhenUsed="1"/>
-    <w:lsdException w:name="index 8" w:semiHidden="1" w:unhideWhenUsed="1"/>
-    <w:lsdException w:name="index 9" w:semiHidden="1" w:unhideWhenUsed="1"/>
-    <w:lsdException w:name="toc 1" w:semiHidden="1" w:uiPriority="39" w:unhideWhenUsed="1"/>
-    <w:lsdException w:name="toc 2" w:semiHidden="1" w:uiPriority="39" w:unhideWhenUsed="1"/>
-    <w:lsdException w:name="toc 3" w:semiHidden="1" w:uiPriority="39" w:unhideWhenUsed="1"/>
-    <w:lsdException w:name="toc 4" w:semiHidden="1" w:uiPriority="39" w:unhideWhenUsed="1"/>
-    <w:lsdException w:name="toc 5" w:semiHidden="1" w:uiPriority="39" w:unhideWhenUsed="1"/>
-    <w:lsdException w:name="toc 6" w:semiHidden="1" w:uiPriority="39" w:unhideWhenUsed="1"/>
-    <w:lsdException w:name="toc 7" w:semiHidden="1" w:uiPriority="39" w:unhideWhenUsed="1"/>
-    <w:lsdException w:name="toc 8" w:semiHidden="1" w:uiPriority="39" w:unhideWhenUsed="1"/>
-    <w:lsdException w:name="toc 9" w:semiHidden="1" w:uiPriority="39" w:unhideWhenUsed="1"/>
-    <w:lsdException w:name="Normal Indent" w:semiHidden="1" w:unhideWhenUsed="1"/>
-    <w:lsdException w:name="footnote text" w:semiHidden="1" w:unhideWhenUsed="1"/>
-    <w:lsdException w:name="annotation text" w:semiHidden="1" w:unhideWhenUsed="1"/>
-    <w:lsdException w:name="header" w:semiHidden="1" w:unhideWhenUsed="1"/>
-    <w:lsdException w:name="footer" w:semiHidden="1" w:unhideWhenUsed="1"/>
-    <w:lsdException w:name="index heading" w:semiHidden="1" w:unhideWhenUsed="1"/>
-    <w:lsdException w:name="caption" w:semiHidden="1" w:uiPriority="35" w:unhideWhenUsed="1" w:qFormat="1"/>
-    <w:lsdException w:name="table of figures" w:semiHidden="1" w:unhideWhenUsed="1"/>
-    <w:lsdException w:name="envelope address" w:semiHidden="1" w:unhideWhenUsed="1"/>
-    <w:lsdException w:name="envelope return" w:semiHidden="1" w:unhideWhenUsed="1"/>
-    <w:lsdException w:name="footnote reference" w:semiHidden="1" w:unhideWhenUsed="1"/>
-    <w:lsdException w:name="annotation reference" w:semiHidden="1" w:unhideWhenUsed="1"/>
-    <w:lsdException w:name="line number" w:semiHidden="1" w:unhideWhenUsed="1"/>
-    <w:lsdException w:name="page number" w:semiHidden="1" w:unhideWhenUsed="1"/>
-    <w:lsdException w:name="endnote reference" w:semiHidden="1" w:unhideWhenUsed="1"/>
-    <w:lsdException w:name="endnote text" w:semiHidden="1" w:unhideWhenUsed="1"/>
-    <w:lsdException w:name="table of authorities" w:semiHidden="1" w:unhideWhenUsed="1"/>
-    <w:lsdException w:name="macro" w:semiHidden="1" w:unhideWhenUsed="1"/>
-    <w:lsdException w:name="toa heading" w:semiHidden="1" w:unhideWhenUsed="1"/>
-    <w:lsdException w:name="List" w:semiHidden="1" w:unhideWhenUsed="1"/>
-    <w:lsdException w:name="List Bullet" w:semiHidden="1" w:unhideWhenUsed="1"/>
-    <w:lsdException w:name="List Number" w:semiHidden="1" w:unhideWhenUsed="1"/>
-    <w:lsdException w:name="List 2" w:semiHidden="1" w:unhideWhenUsed="1"/>
-    <w:lsdException w:name="List 3" w:semiHidden="1" w:unhideWhenUsed="1"/>
-    <w:lsdException w:name="List 4" w:semiHidden="1" w:unhideWhenUsed="1"/>
-    <w:lsdException w:name="List 5" w:semiHidden="1" w:unhideWhenUsed="1"/>
-    <w:lsdException w:name="List Bullet 2" w:semiHidden="1" w:unhideWhenUsed="1"/>
-    <w:lsdException w:name="List Bullet 3" w:semiHidden="1" w:unhideWhenUsed="1"/>
-    <w:lsdException w:name="List Bullet 4" w:semiHidden="1" w:unhideWhenUsed="1"/>
-    <w:lsdException w:name="List Bullet 5" w:semiHidden="1" w:unhideWhenUsed="1"/>
-    <w:lsdException w:name="List Number 2" w:semiHidden="1" w:unhideWhenUsed="1"/>
-    <w:lsdException w:name="List Number 3" w:semiHidden="1" w:unhideWhenUsed="1"/>
-    <w:lsdException w:name="List Number 4" w:semiHidden="1" w:unhideWhenUsed="1"/>
-    <w:lsdException w:name="List Number 5" w:semiHidden="1" w:unhideWhenUsed="1"/>
-    <w:lsdException w:name="Title" w:uiPriority="10" w:qFormat="1"/>
-    <w:lsdException w:name="Closing" w:semiHidden="1" w:unhideWhenUsed="1"/>
-    <w:lsdException w:name="Signature" w:semiHidden="1" w:unhideWhenUsed="1"/>
-    <w:lsdException w:name="Default Paragraph Font" w:semiHidden="1" w:uiPriority="1" w:unhideWhenUsed="1"/>
-    <w:lsdException w:name="Body Text" w:semiHidden="1" w:unhideWhenUsed="1"/>
-    <w:lsdException w:name="Body Text Indent" w:semiHidden="1" w:unhideWhenUsed="1"/>
-    <w:lsdException w:name="List Continue" w:semiHidden="1" w:unhideWhenUsed="1"/>
-    <w:lsdException w:name="List Continue 2" w:semiHidden="1" w:unhideWhenUsed="1"/>
-    <w:lsdException w:name="List Continue 3" w:semiHidden="1" w:unhideWhenUsed="1"/>
-    <w:lsdException w:name="List Continue 4" w:semiHidden="1" w:unhideWhenUsed="1"/>
-    <w:lsdException w:name="List Continue 5" w:semiHidden="1" w:unhideWhenUsed="1"/>
-    <w:lsdException w:name="Message Header" w:semiHidden="1" w:unhideWhenUsed="1"/>
-    <w:lsdException w:name="Subtitle" w:uiPriority="11" w:qFormat="1"/>
-    <w:lsdException w:name="Salutation" w:semiHidden="1" w:unhideWhenUsed="1"/>
-    <w:lsdException w:name="Date" w:semiHidden="1" w:unhideWhenUsed="1"/>
-    <w:lsdException w:name="Body Text First Indent" w:semiHidden="1" w:unhideWhenUsed="1"/>
-    <w:lsdException w:name="Body Text First Indent 2" w:semiHidden="1" w:unhideWhenUsed="1"/>
-    <w:lsdException w:name="Note Heading" w:semiHidden="1" w:unhideWhenUsed="1"/>
-    <w:lsdException w:name="Body Text 2" w:semiHidden="1" w:unhideWhenUsed="1"/>
-    <w:lsdException w:name="Body Text 3" w:semiHidden="1" w:unhideWhenUsed="1"/>
-    <w:lsdException w:name="Body Text Indent 2" w:semiHidden="1" w:unhideWhenUsed="1"/>
-    <w:lsdException w:name="Body Text Indent 3" w:semiHidden="1" w:unhideWhenUsed="1"/>
-    <w:lsdException w:name="Block Text" w:semiHidden="1" w:unhideWhenUsed="1"/>
-    <w:lsdException w:name="Hyperlink" w:semiHidden="1" w:unhideWhenUsed="1"/>
-    <w:lsdException w:name="FollowedHyperlink" w:semiHidden="1" w:unhideWhenUsed="1"/>
-    <w:lsdException w:name="Strong" w:uiPriority="22" w:qFormat="1"/>
-    <w:lsdException w:name="Emphasis" w:uiPriority="20" w:qFormat="1"/>
-    <w:lsdException w:name="Document Map" w:semiHidden="1" w:unhideWhenUsed="1"/>
-    <w:lsdException w:name="Plain Text" w:semiHidden="1" w:unhideWhenUsed="1"/>
-    <w:lsdException w:name="E-mail Signature" w:semiHidden="1" w:unhideWhenUsed="1"/>
-    <w:lsdException w:name="HTML Top of Form" w:semiHidden="1" w:unhideWhenUsed="1"/>
-    <w:lsdException w:name="HTML Bottom of Form" w:semiHidden="1" w:unhideWhenUsed="1"/>
-    <w:lsdException w:name="Normal (Web)" w:semiHidden="1" w:unhideWhenUsed="1"/>
-    <w:lsdException w:name="HTML Acronym" w:semiHidden="1" w:unhideWhenUsed="1"/>
-    <w:lsdException w:name="HTML Address" w:semiHidden="1" w:unhideWhenUsed="1"/>
-    <w:lsdException w:name="HTML Cite" w:semiHidden="1" w:unhideWhenUsed="1"/>
-    <w:lsdException w:name="HTML Code" w:semiHidden="1" w:unhideWhenUsed="1"/>
-    <w:lsdException w:name="HTML Definition" w:semiHidden="1" w:unhideWhenUsed="1"/>
-    <w:lsdException w:name="HTML Keyboard" w:semiHidden="1" w:unhideWhenUsed="1"/>
-    <w:lsdException w:name="HTML Preformatted" w:semiHidden="1" w:unhideWhenUsed="1"/>
-    <w:lsdException w:name="HTML Sample" w:semiHidden="1" w:unhideWhenUsed="1"/>
-    <w:lsdException w:name="HTML Typewriter" w:semiHidden="1" w:unhideWhenUsed="1"/>
-    <w:lsdException w:name="HTML Variable" w:semiHidden="1" w:unhideWhenUsed="1"/>
-    <w:lsdException w:name="Normal Table" w:semiHidden="1" w:unhideWhenUsed="1"/>
-    <w:lsdException w:name="annotation subject" w:semiHidden="1" w:unhideWhenUsed="1"/>
-    <w:lsdException w:name="No List" w:semiHidden="1" w:unhideWhenUsed="1"/>
-    <w:lsdException w:name="Outline List 1" w:semiHidden="1" w:unhideWhenUsed="1"/>
-    <w:lsdException w:name="Outline List 2" w:semiHidden="1" w:unhideWhenUsed="1"/>
-    <w:lsdException w:name="Outline List 3" w:semiHidden="1" w:unhideWhenUsed="1"/>
-    <w:lsdException w:name="Table Simple 1" w:semiHidden="1" w:unhideWhenUsed="1"/>
-    <w:lsdException w:name="Table Simple 2" w:semiHidden="1" w:unhideWhenUsed="1"/>
-    <w:lsdException w:name="Table Simple 3" w:semiHidden="1" w:unhideWhenUsed="1"/>
-    <w:lsdException w:name="Table Classic 1" w:semiHidden="1" w:unhideWhenUsed="1"/>
-    <w:lsdException w:name="Table Classic 2" w:semiHidden="1" w:unhideWhenUsed="1"/>
-    <w:lsdException w:name="Table Classic 3" w:semiHidden="1" w:unhideWhenUsed="1"/>
-    <w:lsdException w:name="Table Classic 4" w:semiHidden="1" w:unhideWhenUsed="1"/>
-    <w:lsdException w:name="Table Colorful 1" w:semiHidden="1" w:unhideWhenUsed="1"/>
-    <w:lsdException w:name="Table Colorful 2" w:semiHidden="1" w:unhideWhenUsed="1"/>
-    <w:lsdException w:name="Table Colorful 3" w:semiHidden="1" w:unhideWhenUsed="1"/>
-    <w:lsdException w:name="Table Columns 1" w:semiHidden="1" w:unhideWhenUsed="1"/>
-    <w:lsdException w:name="Table Columns 2" w:semiHidden="1" w:unhideWhenUsed="1"/>
-    <w:lsdException w:name="Table Columns 3" w:semiHidden="1" w:unhideWhenUsed="1"/>
-    <w:lsdException w:name="Table Columns 4" w:semiHidden="1" w:unhideWhenUsed="1"/>
-    <w:lsdException w:name="Table Columns 5" w:semiHidden="1" w:unhideWhenUsed="1"/>
-    <w:lsdException w:name="Table Grid 1" w:semiHidden="1" w:unhideWhenUsed="1"/>
-    <w:lsdException w:name="Table Grid 2" w:semiHidden="1" w:unhideWhenUsed="1"/>
-    <w:lsdException w:name="Table Grid 3" w:semiHidden="1" w:unhideWhenUsed="1"/>
-    <w:lsdException w:name="Table Grid 4" w:semiHidden="1" w:unhideWhenUsed="1"/>
-    <w:lsdException w:name="Table Grid 5" w:semiHidden="1" w:unhideWhenUsed="1"/>
-    <w:lsdException w:name="Table Grid 6" w:semiHidden="1" w:unhideWhenUsed="1"/>
-    <w:lsdException w:name="Table Grid 7" w:semiHidden="1" w:unhideWhenUsed="1"/>
-    <w:lsdException w:name="Table Grid 8" w:semiHidden="1" w:unhideWhenUsed="1"/>
-    <w:lsdException w:name="Table List 1" w:semiHidden="1" w:unhideWhenUsed="1"/>
-    <w:lsdException w:name="Table List 2" w:semiHidden="1" w:unhideWhenUsed="1"/>
-    <w:lsdException w:name="Table List 3" w:semiHidden="1" w:unhideWhenUsed="1"/>
-    <w:lsdException w:name="Table List 4" w:semiHidden="1" w:unhideWhenUsed="1"/>
-    <w:lsdException w:name="Table List 5" w:semiHidden="1" w:unhideWhenUsed="1"/>
-    <w:lsdException w:name="Table List 6" w:semiHidden="1" w:unhideWhenUsed="1"/>
-    <w:lsdException w:name="Table List 7" w:semiHidden="1" w:unhideWhenUsed="1"/>
-    <w:lsdException w:name="Table List 8" w:semiHidden="1" w:unhideWhenUsed="1"/>
-    <w:lsdException w:name="Table 3D effects 1" w:semiHidden="1" w:unhideWhenUsed="1"/>
-    <w:lsdException w:name="Table 3D effects 2" w:semiHidden="1" w:unhideWhenUsed="1"/>
-    <w:lsdException w:name="Table 3D effects 3" w:semiHidden="1" w:unhideWhenUsed="1"/>
-    <w:lsdException w:name="Table Contemporary" w:semiHidden="1" w:unhideWhenUsed="1"/>
-    <w:lsdException w:name="Table Elegant" w:semiHidden="1" w:unhideWhenUsed="1"/>
-    <w:lsdException w:name="Table Professional" w:semiHidden="1" w:unhideWhenUsed="1"/>
-    <w:lsdException w:name="Table Subtle 1" w:semiHidden="1" w:unhideWhenUsed="1"/>
-    <w:lsdException w:name="Table Subtle 2" w:semiHidden="1" w:unhideWhenUsed="1"/>
-    <w:lsdException w:name="Table Web 1" w:semiHidden="1" w:unhideWhenUsed="1"/>
-    <w:lsdException w:name="Table Web 2" w:semiHidden="1" w:unhideWhenUsed="1"/>
-    <w:lsdException w:name="Table Web 3" w:semiHidden="1" w:unhideWhenUsed="1"/>
-    <w:lsdException w:name="Balloon Text" w:semiHidden="1" w:unhideWhenUsed="1"/>
-    <w:lsdException w:name="Table Grid" w:uiPriority="39"/>
-    <w:lsdException w:name="Table Theme" w:semiHidden="1" w:unhideWhenUsed="1"/>
-    <w:lsdException w:name="Placeholder Text" w:semiHidden="1"/>
-    <w:lsdException w:name="No Spacing" w:uiPriority="1" w:qFormat="1"/>
-    <w:lsdException w:name="Light Shading" w:uiPriority="60"/>
-    <w:lsdException w:name="Light List" w:uiPriority="61"/>
-    <w:lsdException w:name="Light Grid" w:uiPriority="62"/>
-    <w:lsdException w:name="Medium Shading 1" w:uiPriority="63"/>
-    <w:lsdException w:name="Medium Shading 2" w:uiPriority="64"/>
-    <w:lsdException w:name="Medium List 1" w:uiPriority="65"/>
-    <w:lsdException w:name="Medium List 2" w:uiPriority="66"/>
-    <w:lsdException w:name="Medium Grid 1" w:uiPriority="67"/>
-    <w:lsdException w:name="Medium Grid 2" w:uiPriority="68"/>
-    <w:lsdException w:name="Medium Grid 3" w:uiPriority="69"/>
-    <w:lsdException w:name="Dark List" w:uiPriority="70"/>
-    <w:lsdException w:name="Colorful Shading" w:uiPriority="71"/>
-    <w:lsdException w:name="Colorful List" w:uiPriority="72"/>
-    <w:lsdException w:name="Colorful Grid" w:uiPriority="73"/>
-    <w:lsdException w:name="Light Shading Accent 1" w:uiPriority="60"/>
-    <w:lsdException w:name="Light List Accent 1" w:uiPriority="61"/>
-    <w:lsdException w:name="Light Grid Accent 1" w:uiPriority="62"/>
-    <w:lsdException w:name="Medium Shading 1 Accent 1" w:uiPriority="63"/>
-    <w:lsdException w:name="Medium Shading 2 Accent 1" w:uiPriority="64"/>
-    <w:lsdException w:name="Medium List 1 Accent 1" w:uiPriority="65"/>
-    <w:lsdException w:name="Revision" w:semiHidden="1"/>
-    <w:lsdException w:name="List Paragraph" w:uiPriority="34" w:qFormat="1"/>
-    <w:lsdException w:name="Quote" w:uiPriority="29" w:qFormat="1"/>
-    <w:lsdException w:name="Intense Quote" w:uiPriority="30" w:qFormat="1"/>
-    <w:lsdException w:name="Medium List 2 Accent 1" w:uiPriority="66"/>
-    <w:lsdException w:name="Medium Grid 1 Accent 1" w:uiPriority="67"/>
-    <w:lsdException w:name="Medium Grid 2 Accent 1" w:uiPriority="68"/>
-    <w:lsdException w:name="Medium Grid 3 Accent 1" w:uiPriority="69"/>
-    <w:lsdException w:name="Dark List Accent 1" w:uiPriority="70"/>
-    <w:lsdException w:name="Colorful Shading Accent 1" w:uiPriority="71"/>
-    <w:lsdException w:name="Colorful List Accent 1" w:uiPriority="72"/>
-    <w:lsdException w:name="Colorful Grid Accent 1" w:uiPriority="73"/>
-    <w:lsdException w:name="Light Shading Accent 2" w:uiPriority="60"/>
-    <w:lsdException w:name="Light List Accent 2" w:uiPriority="61"/>
-    <w:lsdException w:name="Light Grid Accent 2" w:uiPriority="62"/>
-    <w:lsdException w:name="Medium Shading 1 Accent 2" w:uiPriority="63"/>
-    <w:lsdException w:name="Medium Shading 2 Accent 2" w:uiPriority="64"/>
-    <w:lsdException w:name="Medium List 1 Accent 2" w:uiPriority="65"/>
-    <w:lsdException w:name="Medium List 2 Accent 2" w:uiPriority="66"/>
-    <w:lsdException w:name="Medium Grid 1 Accent 2" w:uiPriority="67"/>
-    <w:lsdException w:name="Medium Grid 2 Accent 2" w:uiPriority="68"/>
-    <w:lsdException w:name="Medium Grid 3 Accent 2" w:uiPriority="69"/>
-    <w:lsdException w:name="Dark List Accent 2" w:uiPriority="70"/>
-    <w:lsdException w:name="Colorful Shading Accent 2" w:uiPriority="71"/>
-    <w:lsdException w:name="Colorful List Accent 2" w:uiPriority="72"/>
-    <w:lsdException w:name="Colorful Grid Accent 2" w:uiPriority="73"/>
-    <w:lsdException w:name="Light Shading Accent 3" w:uiPriority="60"/>
-    <w:lsdException w:name="Light List Accent 3" w:uiPriority="61"/>
-    <w:lsdException w:name="Light Grid Accent 3" w:uiPriority="62"/>
-    <w:lsdException w:name="Medium Shading 1 Accent 3" w:uiPriority="63"/>
-    <w:lsdException w:name="Medium Shading 2 Accent 3" w:uiPriority="64"/>
-    <w:lsdException w:name="Medium List 1 Accent 3" w:uiPriority="65"/>
-    <w:lsdException w:name="Medium List 2 Accent 3" w:uiPriority="66"/>
-    <w:lsdException w:name="Medium Grid 1 Accent 3" w:uiPriority="67"/>
-    <w:lsdException w:name="Medium Grid 2 Accent 3" w:uiPriority="68"/>
-    <w:lsdException w:name="Medium Grid 3 Accent 3" w:uiPriority="69"/>
-    <w:lsdException w:name="Dark List Accent 3" w:uiPriority="70"/>
-    <w:lsdException w:name="Colorful Shading Accent 3" w:uiPriority="71"/>
-    <w:lsdException w:name="Colorful List Accent 3" w:uiPriority="72"/>
-    <w:lsdException w:name="Colorful Grid Accent 3" w:uiPriority="73"/>
-    <w:lsdException w:name="Light Shading Accent 4" w:uiPriority="60"/>
-    <w:lsdException w:name="Light List Accent 4" w:uiPriority="61"/>
-    <w:lsdException w:name="Light Grid Accent 4" w:uiPriority="62"/>
-    <w:lsdException w:name="Medium Shading 1 Accent 4" w:uiPriority="63"/>
-    <w:lsdException w:name="Medium Shading 2 Accent 4" w:uiPriority="64"/>
-    <w:lsdException w:name="Medium List 1 Accent 4" w:uiPriority="65"/>
-    <w:lsdException w:name="Medium List 2 Accent 4" w:uiPriority="66"/>
-    <w:lsdException w:name="Medium Grid 1 Accent 4" w:uiPriority="67"/>
-    <w:lsdException w:name="Medium Grid 2 Accent 4" w:uiPriority="68"/>
-    <w:lsdException w:name="Medium Grid 3 Accent 4" w:uiPriority="69"/>
-    <w:lsdException w:name="Dark List Accent 4" w:uiPriority="70"/>
-    <w:lsdException w:name="Colorful Shading Accent 4" w:uiPriority="71"/>
-    <w:lsdException w:name="Colorful List Accent 4" w:uiPriority="72"/>
-    <w:lsdException w:name="Colorful Grid Accent 4" w:uiPriority="73"/>
-    <w:lsdException w:name="Light Shading Accent 5" w:uiPriority="60"/>
-    <w:lsdException w:name="Light List Accent 5" w:uiPriority="61"/>
-    <w:lsdException w:name="Light Grid Accent 5" w:uiPriority="62"/>
-    <w:lsdException w:name="Medium Shading 1 Accent 5" w:uiPriority="63"/>
-    <w:lsdException w:name="Medium Shading 2 Accent 5" w:uiPriority="64"/>
-    <w:lsdException w:name="Medium List 1 Accent 5" w:uiPriority="65"/>
-    <w:lsdException w:name="Medium List 2 Accent 5" w:uiPriority="66"/>
-    <w:lsdException w:name="Medium Grid 1 Accent 5" w:uiPriority="67"/>
-    <w:lsdException w:name="Medium Grid 2 Accent 5" w:uiPriority="68"/>
-    <w:lsdException w:name="Medium Grid 3 Accent 5" w:uiPriority="69"/>
-    <w:lsdException w:name="Dark List Accent 5" w:uiPriority="70"/>
-    <w:lsdException w:name="Colorful Shading Accent 5" w:uiPriority="71"/>
-    <w:lsdException w:name="Colorful List Accent 5" w:uiPriority="72"/>
-    <w:lsdException w:name="Colorful Grid Accent 5" w:uiPriority="73"/>
-    <w:lsdException w:name="Light Shading Accent 6" w:uiPriority="60"/>
-    <w:lsdException w:name="Light List Accent 6" w:uiPriority="61"/>
-    <w:lsdException w:name="Light Grid Accent 6" w:uiPriority="62"/>
-    <w:lsdException w:name="Medium Shading 1 Accent 6" w:uiPriority="63"/>
-    <w:lsdException w:name="Medium Shading 2 Accent 6" w:uiPriority="64"/>
-    <w:lsdException w:name="Medium List 1 Accent 6" w:uiPriority="65"/>
-    <w:lsdException w:name="Medium List 2 Accent 6" w:uiPriority="66"/>
-    <w:lsdException w:name="Medium Grid 1 Accent 6" w:uiPriority="67"/>
-    <w:lsdException w:name="Medium Grid 2 Accent 6" w:uiPriority="68"/>
-    <w:lsdException w:name="Medium Grid 3 Accent 6" w:uiPriority="69"/>
-    <w:lsdException w:name="Dark List Accent 6" w:uiPriority="70"/>
-    <w:lsdException w:name="Colorful Shading Accent 6" w:uiPriority="71"/>
-    <w:lsdException w:name="Colorful List Accent 6" w:uiPriority="72"/>
-    <w:lsdException w:name="Colorful Grid Accent 6" w:uiPriority="73"/>
-    <w:lsdException w:name="Subtle Emphasis" w:uiPriority="19" w:qFormat="1"/>
-    <w:lsdException w:name="Intense Emphasis" w:uiPriority="21" w:qFormat="1"/>
-    <w:lsdException w:name="Subtle Reference" w:uiPriority="31" w:qFormat="1"/>
-    <w:lsdException w:name="Intense Reference" w:uiPriority="32" w:qFormat="1"/>
-    <w:lsdException w:name="Book Title" w:uiPriority="33" w:qFormat="1"/>
-    <w:lsdException w:name="Bibliography" w:semiHidden="1" w:uiPriority="37" w:unhideWhenUsed="1"/>
-    <w:lsdException w:name="TOC Heading" w:semiHidden="1" w:uiPriority="39" w:unhideWhenUsed="1" w:qFormat="1"/>
-    <w:lsdException w:name="Plain Table 1" w:uiPriority="41"/>
-    <w:lsdException w:name="Plain Table 2" w:uiPriority="42"/>
-    <w:lsdException w:name="Plain Table 3" w:uiPriority="43"/>
-    <w:lsdException w:name="Plain Table 4" w:uiPriority="44"/>
-    <w:lsdException w:name="Plain Table 5" w:uiPriority="45"/>
-    <w:lsdException w:name="Grid Table Light" w:uiPriority="40"/>
-    <w:lsdException w:name="Grid Table 1 Light" w:uiPriority="46"/>
-    <w:lsdException w:name="Grid Table 2" w:uiPriority="47"/>
-    <w:lsdException w:name="Grid Table 3" w:uiPriority="48"/>
-    <w:lsdException w:name="Grid Table 4" w:uiPriority="49"/>
-    <w:lsdException w:name="Grid Table 5 Dark" w:uiPriority="50"/>
-    <w:lsdException w:name="Grid Table 6 Colorful" w:uiPriority="51"/>
-    <w:lsdException w:name="Grid Table 7 Colorful" w:uiPriority="52"/>
-    <w:lsdException w:name="Grid Table 1 Light Accent 1" w:uiPriority="46"/>
-    <w:lsdException w:name="Grid Table 2 Accent 1" w:uiPriority="47"/>
-    <w:lsdException w:name="Grid Table 3 Accent 1" w:uiPriority="48"/>
-    <w:lsdException w:name="Grid Table 4 Accent 1" w:uiPriority="49"/>
-    <w:lsdException w:name="Grid Table 5 Dark Accent 1" w:uiPriority="50"/>
-    <w:lsdException w:name="Grid Table 6 Colorful Accent 1" w:uiPriority="51"/>
-    <w:lsdException w:name="Grid Table 7 Colorful Accent 1" w:uiPriority="52"/>
-    <w:lsdException w:name="Grid Table 1 Light Accent 2" w:uiPriority="46"/>
-    <w:lsdException w:name="Grid Table 2 Accent 2" w:uiPriority="47"/>
-    <w:lsdException w:name="Grid Table 3 Accent 2" w:uiPriority="48"/>
-    <w:lsdException w:name="Grid Table 4 Accent 2" w:uiPriority="49"/>
-    <w:lsdException w:name="Grid Table 5 Dark Accent 2" w:uiPriority="50"/>
-    <w:lsdException w:name="Grid Table 6 Colorful Accent 2" w:uiPriority="51"/>
-    <w:lsdException w:name="Grid Table 7 Colorful Accent 2" w:uiPriority="52"/>
-    <w:lsdException w:name="Grid Table 1 Light Accent 3" w:uiPriority="46"/>
-    <w:lsdException w:name="Grid Table 2 Accent 3" w:uiPriority="47"/>
-    <w:lsdException w:name="Grid Table 3 Accent 3" w:uiPriority="48"/>
-    <w:lsdException w:name="Grid Table 4 Accent 3" w:uiPriority="49"/>
-    <w:lsdException w:name="Grid Table 5 Dark Accent 3" w:uiPriority="50"/>
-    <w:lsdException w:name="Grid Table 6 Colorful Accent 3" w:uiPriority="51"/>
-    <w:lsdException w:name="Grid Table 7 Colorful Accent 3" w:uiPriority="52"/>
-    <w:lsdException w:name="Grid Table 1 Light Accent 4" w:uiPriority="46"/>
-    <w:lsdException w:name="Grid Table 2 Accent 4" w:uiPriority="47"/>
-    <w:lsdException w:name="Grid Table 3 Accent 4" w:uiPriority="48"/>
-    <w:lsdException w:name="Grid Table 4 Accent 4" w:uiPriority="49"/>
-    <w:lsdException w:name="Grid Table 5 Dark Accent 4" w:uiPriority="50"/>
-    <w:lsdException w:name="Grid Table 6 Colorful Accent 4" w:uiPriority="51"/>
-    <w:lsdException w:name="Grid Table 7 Colorful Accent 4" w:uiPriority="52"/>
-    <w:lsdException w:name="Grid Table 1 Light Accent 5" w:uiPriority="46"/>
-    <w:lsdException w:name="Grid Table 2 Accent 5" w:uiPriority="47"/>
-    <w:lsdException w:name="Grid Table 3 Accent 5" w:uiPriority="48"/>
-    <w:lsdException w:name="Grid Table 4 Accent 5" w:uiPriority="49"/>
-    <w:lsdException w:name="Grid Table 5 Dark Accent 5" w:uiPriority="50"/>
-    <w:lsdException w:name="Grid Table 6 Colorful Accent 5" w:uiPriority="51"/>
-    <w:lsdException w:name="Grid Table 7 Colorful Accent 5" w:uiPriority="52"/>
-    <w:lsdException w:name="Grid Table 1 Light Accent 6" w:uiPriority="46"/>
-    <w:lsdException w:name="Grid Table 2 Accent 6" w:uiPriority="47"/>
-    <w:lsdException w:name="Grid Table 3 Accent 6" w:uiPriority="48"/>
-    <w:lsdException w:name="Grid Table 4 Accent 6" w:uiPriority="49"/>
-    <w:lsdException w:name="Grid Table 5 Dark Accent 6" w:uiPriority="50"/>
-    <w:lsdException w:name="Grid Table 6 Colorful Accent 6" w:uiPriority="51"/>
-    <w:lsdException w:name="Grid Table 7 Colorful Accent 6" w:uiPriority="52"/>
-    <w:lsdException w:name="List Table 1 Light" w:uiPriority="46"/>
-    <w:lsdException w:name="List Table 2" w:uiPriority="47"/>
-    <w:lsdException w:name="List Table 3" w:uiPriority="48"/>
-    <w:lsdException w:name="List Table 4" w:uiPriority="49"/>
-    <w:lsdException w:name="List Table 5 Dark" w:uiPriority="50"/>
-    <w:lsdException w:name="List Table 6 Colorful" w:uiPriority="51"/>
-    <w:lsdException w:name="List Table 7 Colorful" w:uiPriority="52"/>
-    <w:lsdException w:name="List Table 1 Light Accent 1" w:uiPriority="46"/>
-    <w:lsdException w:name="List Table 2 Accent 1" w:uiPriority="47"/>
-    <w:lsdException w:name="List Table 3 Accent 1" w:uiPriority="48"/>
-    <w:lsdException w:name="List Table 4 Accent 1" w:uiPriority="49"/>
-    <w:lsdException w:name="List Table 5 Dark Accent 1" w:uiPriority="50"/>
-    <w:lsdException w:name="List Table 6 Colorful Accent 1" w:uiPriority="51"/>
-    <w:lsdException w:name="List Table 7 Colorful Accent 1" w:uiPriority="52"/>
-    <w:lsdException w:name="List Table 1 Light Accent 2" w:uiPriority="46"/>
-    <w:lsdException w:name="List Table 2 Accent 2" w:uiPriority="47"/>
-    <w:lsdException w:name="List Table 3 Accent 2" w:uiPriority="48"/>
-    <w:lsdException w:name="List Table 4 Accent 2" w:uiPriority="49"/>
-    <w:lsdException w:name="List Table 5 Dark Accent 2" w:uiPriority="50"/>
-    <w:lsdException w:name="List Table 6 Colorful Accent 2" w:uiPriority="51"/>
-    <w:lsdException w:name="List Table 7 Colorful Accent 2" w:uiPriority="52"/>
-    <w:lsdException w:name="List Table 1 Light Accent 3" w:uiPriority="46"/>
-    <w:lsdException w:name="List Table 2 Accent 3" w:uiPriority="47"/>
-    <w:lsdException w:name="List Table 3 Accent 3" w:uiPriority="48"/>
-    <w:lsdException w:name="List Table 4 Accent 3" w:uiPriority="49"/>
-    <w:lsdException w:name="List Table 5 Dark Accent 3" w:uiPriority="50"/>
-    <w:lsdException w:name="List Table 6 Colorful Accent 3" w:uiPriority="51"/>
-    <w:lsdException w:name="List Table 7 Colorful Accent 3" w:uiPriority="52"/>
-    <w:lsdException w:name="List Table 1 Light Accent 4" w:uiPriority="46"/>
-    <w:lsdException w:name="List Table 2 Accent 4" w:uiPriority="47"/>
-    <w:lsdException w:name="List Table 3 Accent 4" w:uiPriority="48"/>
-    <w:lsdException w:name="List Table 4 Accent 4" w:uiPriority="49"/>
-    <w:lsdException w:name="List Table 5 Dark Accent 4" w:uiPriority="50"/>
-    <w:lsdException w:name="List Table 6 Colorful Accent 4" w:uiPriority="51"/>
-    <w:lsdException w:name="List Table 7 Colorful Accent 4" w:uiPriority="52"/>
-    <w:lsdException w:name="List Table 1 Light Accent 5" w:uiPriority="46"/>
-    <w:lsdException w:name="List Table 2 Accent 5" w:uiPriority="47"/>
-    <w:lsdException w:name="List Table 3 Accent 5" w:uiPriority="48"/>
-    <w:lsdException w:name="List Table 4 Accent 5" w:uiPriority="49"/>
-    <w:lsdException w:name="List Table 5 Dark Accent 5" w:uiPriority="50"/>
-    <w:lsdException w:name="List Table 6 Colorful Accent 5" w:uiPriority="51"/>
-    <w:lsdException w:name="List Table 7 Colorful Accent 5" w:uiPriority="52"/>
-    <w:lsdException w:name="List Table 1 Light Accent 6" w:uiPriority="46"/>
-    <w:lsdException w:name="List Table 2 Accent 6" w:uiPriority="47"/>
-    <w:lsdException w:name="List Table 3 Accent 6" w:uiPriority="48"/>
-    <w:lsdException w:name="List Table 4 Accent 6" w:uiPriority="49"/>
-    <w:lsdException w:name="List Table 5 Dark Accent 6" w:uiPriority="50"/>
-    <w:lsdException w:name="List Table 6 Colorful Accent 6" w:uiPriority="51"/>
-    <w:lsdException w:name="List Table 7 Colorful Accent 6" w:uiPriority="52"/>
+  <w:latentStyles w:defLockedState="0" w:defUIPriority="99" w:defSemiHidden="1" w:defUnhideWhenUsed="1" w:defQFormat="0" w:count="267">
+    <w:lsdException w:name="Normal" w:semiHidden="0" w:uiPriority="0" w:unhideWhenUsed="0" w:qFormat="1"/>
+    <w:lsdException w:name="heading 1" w:semiHidden="0" w:uiPriority="9" w:unhideWhenUsed="0" w:qFormat="1"/>
+    <w:lsdException w:name="heading 2" w:uiPriority="9" w:qFormat="1"/>
+    <w:lsdException w:name="heading 3" w:uiPriority="9" w:qFormat="1"/>
+    <w:lsdException w:name="heading 4" w:uiPriority="9" w:qFormat="1"/>
+    <w:lsdException w:name="heading 5" w:uiPriority="9" w:qFormat="1"/>
+    <w:lsdException w:name="heading 6" w:uiPriority="9" w:qFormat="1"/>
+    <w:lsdException w:name="heading 7" w:uiPriority="9" w:qFormat="1"/>
+    <w:lsdException w:name="heading 8" w:uiPriority="9" w:qFormat="1"/>
+    <w:lsdException w:name="heading 9" w:uiPriority="9" w:qFormat="1"/>
+    <w:lsdException w:name="toc 1" w:uiPriority="39"/>
+    <w:lsdException w:name="toc 2" w:uiPriority="39"/>
+    <w:lsdException w:name="toc 3" w:uiPriority="39"/>
+    <w:lsdException w:name="toc 4" w:uiPriority="39"/>
+    <w:lsdException w:name="toc 5" w:uiPriority="39"/>
+    <w:lsdException w:name="toc 6" w:uiPriority="39"/>
+    <w:lsdException w:name="toc 7" w:uiPriority="39"/>
+    <w:lsdException w:name="toc 8" w:uiPriority="39"/>
+    <w:lsdException w:name="toc 9" w:uiPriority="39"/>
+    <w:lsdException w:name="caption" w:uiPriority="35" w:qFormat="1"/>
+    <w:lsdException w:name="Title" w:semiHidden="0" w:uiPriority="10" w:unhideWhenUsed="0" w:qFormat="1"/>
+    <w:lsdException w:name="Default Paragraph Font" w:uiPriority="1"/>
+    <w:lsdException w:name="Subtitle" w:semiHidden="0" w:uiPriority="11" w:unhideWhenUsed="0" w:qFormat="1"/>
+    <w:lsdException w:name="Strong" w:semiHidden="0" w:uiPriority="22" w:unhideWhenUsed="0" w:qFormat="1"/>
+    <w:lsdException w:name="Emphasis" w:semiHidden="0" w:uiPriority="20" w:unhideWhenUsed="0" w:qFormat="1"/>
+    <w:lsdException w:name="Table Grid" w:semiHidden="0" w:uiPriority="39" w:unhideWhenUsed="0"/>
+    <w:lsdException w:name="Placeholder Text" w:unhideWhenUsed="0"/>
+    <w:lsdException w:name="No Spacing" w:semiHidden="0" w:uiPriority="1" w:unhideWhenUsed="0" w:qFormat="1"/>
+    <w:lsdException w:name="Light Shading" w:semiHidden="0" w:uiPriority="60" w:unhideWhenUsed="0"/>
+    <w:lsdException w:name="Light List" w:semiHidden="0" w:uiPriority="61" w:unhideWhenUsed="0"/>
+    <w:lsdException w:name="Light Grid" w:semiHidden="0" w:uiPriority="62" w:unhideWhenUsed="0"/>
+    <w:lsdException w:name="Medium Shading 1" w:semiHidden="0" w:uiPriority="63" w:unhideWhenUsed="0"/>
+    <w:lsdException w:name="Medium Shading 2" w:semiHidden="0" w:uiPriority="64" w:unhideWhenUsed="0"/>
+    <w:lsdException w:name="Medium List 1" w:semiHidden="0" w:uiPriority="65" w:unhideWhenUsed="0"/>
+    <w:lsdException w:name="Medium List 2" w:semiHidden="0" w:uiPriority="66" w:unhideWhenUsed="0"/>
+    <w:lsdException w:name="Medium Grid 1" w:semiHidden="0" w:uiPriority="67" w:unhideWhenUsed="0"/>
+    <w:lsdException w:name="Medium Grid 2" w:semiHidden="0" w:uiPriority="68" w:unhideWhenUsed="0"/>
+    <w:lsdException w:name="Medium Grid 3" w:semiHidden="0" w:uiPriority="69" w:unhideWhenUsed="0"/>
+    <w:lsdException w:name="Dark List" w:semiHidden="0" w:uiPriority="70" w:unhideWhenUsed="0"/>
+    <w:lsdException w:name="Colorful Shading" w:semiHidden="0" w:uiPriority="71" w:unhideWhenUsed="0"/>
+    <w:lsdException w:name="Colorful List" w:semiHidden="0" w:uiPriority="72" w:unhideWhenUsed="0"/>
+    <w:lsdException w:name="Colorful Grid" w:semiHidden="0" w:uiPriority="73" w:unhideWhenUsed="0"/>
+    <w:lsdException w:name="Light Shading Accent 1" w:semiHidden="0" w:uiPriority="60" w:unhideWhenUsed="0"/>
+    <w:lsdException w:name="Light List Accent 1" w:semiHidden="0" w:uiPriority="61" w:unhideWhenUsed="0"/>
+    <w:lsdException w:name="Light Grid Accent 1" w:semiHidden="0" w:uiPriority="62" w:unhideWhenUsed="0"/>
+    <w:lsdException w:name="Medium Shading 1 Accent 1" w:semiHidden="0" w:uiPriority="63" w:unhideWhenUsed="0"/>
+    <w:lsdException w:name="Medium Shading 2 Accent 1" w:semiHidden="0" w:uiPriority="64" w:unhideWhenUsed="0"/>
+    <w:lsdException w:name="Medium List 1 Accent 1" w:semiHidden="0" w:uiPriority="65" w:unhideWhenUsed="0"/>
+    <w:lsdException w:name="Revision" w:unhideWhenUsed="0"/>
+    <w:lsdException w:name="List Paragraph" w:semiHidden="0" w:uiPriority="34" w:unhideWhenUsed="0" w:qFormat="1"/>
+    <w:lsdException w:name="Quote" w:semiHidden="0" w:uiPriority="29" w:unhideWhenUsed="0" w:qFormat="1"/>
+    <w:lsdException w:name="Intense Quote" w:semiHidden="0" w:uiPriority="30" w:unhideWhenUsed="0" w:qFormat="1"/>
+    <w:lsdException w:name="Medium List 2 Accent 1" w:semiHidden="0" w:uiPriority="66" w:unhideWhenUsed="0"/>
+    <w:lsdException w:name="Medium Grid 1 Accent 1" w:semiHidden="0" w:uiPriority="67" w:unhideWhenUsed="0"/>
+    <w:lsdException w:name="Medium Grid 2 Accent 1" w:semiHidden="0" w:uiPriority="68" w:unhideWhenUsed="0"/>
+    <w:lsdException w:name="Medium Grid 3 Accent 1" w:semiHidden="0" w:uiPriority="69" w:unhideWhenUsed="0"/>
+    <w:lsdException w:name="Dark List Accent 1" w:semiHidden="0" w:uiPriority="70" w:unhideWhenUsed="0"/>
+    <w:lsdException w:name="Colorful Shading Accent 1" w:semiHidden="0" w:uiPriority="71" w:unhideWhenUsed="0"/>
+    <w:lsdException w:name="Colorful List Accent 1" w:semiHidden="0" w:uiPriority="72" w:unhideWhenUsed="0"/>
+    <w:lsdException w:name="Colorful Grid Accent 1" w:semiHidden="0" w:uiPriority="73" w:unhideWhenUsed="0"/>
+    <w:lsdException w:name="Light Shading Accent 2" w:semiHidden="0" w:uiPriority="60" w:unhideWhenUsed="0"/>
+    <w:lsdException w:name="Light List Accent 2" w:semiHidden="0" w:uiPriority="61" w:unhideWhenUsed="0"/>
+    <w:lsdException w:name="Light Grid Accent 2" w:semiHidden="0" w:uiPriority="62" w:unhideWhenUsed="0"/>
+    <w:lsdException w:name="Medium Shading 1 Accent 2" w:semiHidden="0" w:uiPriority="63" w:unhideWhenUsed="0"/>
+    <w:lsdException w:name="Medium Shading 2 Accent 2" w:semiHidden="0" w:uiPriority="64" w:unhideWhenUsed="0"/>
+    <w:lsdException w:name="Medium List 1 Accent 2" w:semiHidden="0" w:uiPriority="65" w:unhideWhenUsed="0"/>
+    <w:lsdException w:name="Medium List 2 Accent 2" w:semiHidden="0" w:uiPriority="66" w:unhideWhenUsed="0"/>
+    <w:lsdException w:name="Medium Grid 1 Accent 2" w:semiHidden="0" w:uiPriority="67" w:unhideWhenUsed="0"/>
+    <w:lsdException w:name="Medium Grid 2 Accent 2" w:semiHidden="0" w:uiPriority="68" w:unhideWhenUsed="0"/>
+    <w:lsdException w:name="Medium Grid 3 Accent 2" w:semiHidden="0" w:uiPriority="69" w:unhideWhenUsed="0"/>
+    <w:lsdException w:name="Dark List Accent 2" w:semiHidden="0" w:uiPriority="70" w:unhideWhenUsed="0"/>
+    <w:lsdException w:name="Colorful Shading Accent 2" w:semiHidden="0" w:uiPriority="71" w:unhideWhenUsed="0"/>
+    <w:lsdException w:name="Colorful List Accent 2" w:semiHidden="0" w:uiPriority="72" w:unhideWhenUsed="0"/>
+    <w:lsdException w:name="Colorful Grid Accent 2" w:semiHidden="0" w:uiPriority="73" w:unhideWhenUsed="0"/>
+    <w:lsdException w:name="Light Shading Accent 3" w:semiHidden="0" w:uiPriority="60" w:unhideWhenUsed="0"/>
+    <w:lsdException w:name="Light List Accent 3" w:semiHidden="0" w:uiPriority="61" w:unhideWhenUsed="0"/>
+    <w:lsdException w:name="Light Grid Accent 3" w:semiHidden="0" w:uiPriority="62" w:unhideWhenUsed="0"/>
+    <w:lsdException w:name="Medium Shading 1 Accent 3" w:semiHidden="0" w:uiPriority="63" w:unhideWhenUsed="0"/>
+    <w:lsdException w:name="Medium Shading 2 Accent 3" w:semiHidden="0" w:uiPriority="64" w:unhideWhenUsed="0"/>
+    <w:lsdException w:name="Medium List 1 Accent 3" w:semiHidden="0" w:uiPriority="65" w:unhideWhenUsed="0"/>
+    <w:lsdException w:name="Medium List 2 Accent 3" w:semiHidden="0" w:uiPriority="66" w:unhideWhenUsed="0"/>
+    <w:lsdException w:name="Medium Grid 1 Accent 3" w:semiHidden="0" w:uiPriority="67" w:unhideWhenUsed="0"/>
+    <w:lsdException w:name="Medium Grid 2 Accent 3" w:semiHidden="0" w:uiPriority="68" w:unhideWhenUsed="0"/>
+    <w:lsdException w:name="Medium Grid 3 Accent 3" w:semiHidden="0" w:uiPriority="69" w:unhideWhenUsed="0"/>
+    <w:lsdException w:name="Dark List Accent 3" w:semiHidden="0" w:uiPriority="70" w:unhideWhenUsed="0"/>
+    <w:lsdException w:name="Colorful Shading Accent 3" w:semiHidden="0" w:uiPriority="71" w:unhideWhenUsed="0"/>
+    <w:lsdException w:name="Colorful List Accent 3" w:semiHidden="0" w:uiPriority="72" w:unhideWhenUsed="0"/>
+    <w:lsdException w:name="Colorful Grid Accent 3" w:semiHidden="0" w:uiPriority="73" w:unhideWhenUsed="0"/>
+    <w:lsdException w:name="Light Shading Accent 4" w:semiHidden="0" w:uiPriority="60" w:unhideWhenUsed="0"/>
+    <w:lsdException w:name="Light List Accent 4" w:semiHidden="0" w:uiPriority="61" w:unhideWhenUsed="0"/>
+    <w:lsdException w:name="Light Grid Accent 4" w:semiHidden="0" w:uiPriority="62" w:unhideWhenUsed="0"/>
+    <w:lsdException w:name="Medium Shading 1 Accent 4" w:semiHidden="0" w:uiPriority="63" w:unhideWhenUsed="0"/>
+    <w:lsdException w:name="Medium Shading 2 Accent 4" w:semiHidden="0" w:uiPriority="64" w:unhideWhenUsed="0"/>
+    <w:lsdException w:name="Medium List 1 Accent 4" w:semiHidden="0" w:uiPriority="65" w:unhideWhenUsed="0"/>
+    <w:lsdException w:name="Medium List 2 Accent 4" w:semiHidden="0" w:uiPriority="66" w:unhideWhenUsed="0"/>
+    <w:lsdException w:name="Medium Grid 1 Accent 4" w:semiHidden="0" w:uiPriority="67" w:unhideWhenUsed="0"/>
+    <w:lsdException w:name="Medium Grid 2 Accent 4" w:semiHidden="0" w:uiPriority="68" w:unhideWhenUsed="0"/>
+    <w:lsdException w:name="Medium Grid 3 Accent 4" w:semiHidden="0" w:uiPriority="69" w:unhideWhenUsed="0"/>
+    <w:lsdException w:name="Dark List Accent 4" w:semiHidden="0" w:uiPriority="70" w:unhideWhenUsed="0"/>
+    <w:lsdException w:name="Colorful Shading Accent 4" w:semiHidden="0" w:uiPriority="71" w:unhideWhenUsed="0"/>
+    <w:lsdException w:name="Colorful List Accent 4" w:semiHidden="0" w:uiPriority="72" w:unhideWhenUsed="0"/>
+    <w:lsdException w:name="Colorful Grid Accent 4" w:semiHidden="0" w:uiPriority="73" w:unhideWhenUsed="0"/>
+    <w:lsdException w:name="Light Shading Accent 5" w:semiHidden="0" w:uiPriority="60" w:unhideWhenUsed="0"/>
+    <w:lsdException w:name="Light List Accent 5" w:semiHidden="0" w:uiPriority="61" w:unhideWhenUsed="0"/>
+    <w:lsdException w:name="Light Grid Accent 5" w:semiHidden="0" w:uiPriority="62" w:unhideWhenUsed="0"/>
+    <w:lsdException w:name="Medium Shading 1 Accent 5" w:semiHidden="0" w:uiPriority="63" w:unhideWhenUsed="0"/>
+    <w:lsdException w:name="Medium Shading 2 Accent 5" w:semiHidden="0" w:uiPriority="64" w:unhideWhenUsed="0"/>
+    <w:lsdException w:name="Medium List 1 Accent 5" w:semiHidden="0" w:uiPriority="65" w:unhideWhenUsed="0"/>
+    <w:lsdException w:name="Medium List 2 Accent 5" w:semiHidden="0" w:uiPriority="66" w:unhideWhenUsed="0"/>
+    <w:lsdException w:name="Medium Grid 1 Accent 5" w:semiHidden="0" w:uiPriority="67" w:unhideWhenUsed="0"/>
+    <w:lsdException w:name="Medium Grid 2 Accent 5" w:semiHidden="0" w:uiPriority="68" w:unhideWhenUsed="0"/>
+    <w:lsdException w:name="Medium Grid 3 Accent 5" w:semiHidden="0" w:uiPriority="69" w:unhideWhenUsed="0"/>
+    <w:lsdException w:name="Dark List Accent 5" w:semiHidden="0" w:uiPriority="70" w:unhideWhenUsed="0"/>
+    <w:lsdException w:name="Colorful Shading Accent 5" w:semiHidden="0" w:uiPriority="71" w:unhideWhenUsed="0"/>
+    <w:lsdException w:name="Colorful List Accent 5" w:semiHidden="0" w:uiPriority="72" w:unhideWhenUsed="0"/>
+    <w:lsdException w:name="Colorful Grid Accent 5" w:semiHidden="0" w:uiPriority="73" w:unhideWhenUsed="0"/>
+    <w:lsdException w:name="Light Shading Accent 6" w:semiHidden="0" w:uiPriority="60" w:unhideWhenUsed="0"/>
+    <w:lsdException w:name="Light List Accent 6" w:semiHidden="0" w:uiPriority="61" w:unhideWhenUsed="0"/>
+    <w:lsdException w:name="Light Grid Accent 6" w:semiHidden="0" w:uiPriority="62" w:unhideWhenUsed="0"/>
+    <w:lsdException w:name="Medium Shading 1 Accent 6" w:semiHidden="0" w:uiPriority="63" w:unhideWhenUsed="0"/>
+    <w:lsdException w:name="Medium Shading 2 Accent 6" w:semiHidden="0" w:uiPriority="64" w:unhideWhenUsed="0"/>
+    <w:lsdException w:name="Medium List 1 Accent 6" w:semiHidden="0" w:uiPriority="65" w:unhideWhenUsed="0"/>
+    <w:lsdException w:name="Medium List 2 Accent 6" w:semiHidden="0" w:uiPriority="66" w:unhideWhenUsed="0"/>
+    <w:lsdException w:name="Medium Grid 1 Accent 6" w:semiHidden="0" w:uiPriority="67" w:unhideWhenUsed="0"/>
+    <w:lsdException w:name="Medium Grid 2 Accent 6" w:semiHidden="0" w:uiPriority="68" w:unhideWhenUsed="0"/>
+    <w:lsdException w:name="Medium Grid 3 Accent 6" w:semiHidden="0" w:uiPriority="69" w:unhideWhenUsed="0"/>
+    <w:lsdException w:name="Dark List Accent 6" w:semiHidden="0" w:uiPriority="70" w:unhideWhenUsed="0"/>
+    <w:lsdException w:name="Colorful Shading Accent 6" w:semiHidden="0" w:uiPriority="71" w:unhideWhenUsed="0"/>
+    <w:lsdException w:name="Colorful List Accent 6" w:semiHidden="0" w:uiPriority="72" w:unhideWhenUsed="0"/>
+    <w:lsdException w:name="Colorful Grid Accent 6" w:semiHidden="0" w:uiPriority="73" w:unhideWhenUsed="0"/>
+    <w:lsdException w:name="Subtle Emphasis" w:semiHidden="0" w:uiPriority="19" w:unhideWhenUsed="0" w:qFormat="1"/>
+    <w:lsdException w:name="Intense Emphasis" w:semiHidden="0" w:uiPriority="21" w:unhideWhenUsed="0" w:qFormat="1"/>
+    <w:lsdException w:name="Subtle Reference" w:semiHidden="0" w:uiPriority="31" w:unhideWhenUsed="0" w:qFormat="1"/>
+    <w:lsdException w:name="Intense Reference" w:semiHidden="0" w:uiPriority="32" w:unhideWhenUsed="0" w:qFormat="1"/>
+    <w:lsdException w:name="Book Title" w:semiHidden="0" w:uiPriority="33" w:unhideWhenUsed="0" w:qFormat="1"/>
+    <w:lsdException w:name="Bibliography" w:uiPriority="37"/>
+    <w:lsdException w:name="TOC Heading" w:uiPriority="39" w:qFormat="1"/>
   </w:latentStyles>
-  <w:style w:type="paragraph" w:default="1" w:styleId="a">
+  <w:style w:type="paragraph" w:default="1" w:styleId="Normal">
     <w:name w:val="Normal"/>
     <w:qFormat/>
     <w:pPr>
       <w:widowControl w:val="0"/>
     </w:pPr>
   </w:style>
-  <w:style w:type="character" w:default="1" w:styleId="a0">
+  <w:style w:type="character" w:default="1" w:styleId="DefaultParagraphFont">
     <w:name w:val="Default Paragraph Font"/>
     <w:uiPriority w:val="1"/>
-    <w:unhideWhenUsed/>
-  </w:style>
-  <w:style w:type="table" w:default="1" w:styleId="a1">
+    <w:semiHidden/>
+    <w:unhideWhenUsed/>
+  </w:style>
+  <w:style w:type="table" w:default="1" w:styleId="TableNormal">
     <w:name w:val="Normal Table"/>
     <w:uiPriority w:val="99"/>
     <w:semiHidden/>
@@ -854,16 +600,16 @@
       </w:tblCellMar>
     </w:tblPr>
   </w:style>
-  <w:style w:type="numbering" w:default="1" w:styleId="a2">
+  <w:style w:type="numbering" w:default="1" w:styleId="NoList">
     <w:name w:val="No List"/>
     <w:uiPriority w:val="99"/>
     <w:semiHidden/>
     <w:unhideWhenUsed/>
   </w:style>
-  <w:style w:type="paragraph" w:styleId="a3">
+  <w:style w:type="paragraph" w:styleId="Header">
     <w:name w:val="header"/>
-    <w:basedOn w:val="a"/>
-    <w:link w:val="a4"/>
+    <w:basedOn w:val="Normal"/>
+    <w:link w:val="HeaderChar"/>
     <w:uiPriority w:val="99"/>
     <w:unhideWhenUsed/>
     <w:rsid w:val="00301D08"/>
@@ -879,10 +625,10 @@
       <w:szCs w:val="20"/>
     </w:rPr>
   </w:style>
-  <w:style w:type="character" w:customStyle="1" w:styleId="a4">
-    <w:name w:val="頁首 字元"/>
-    <w:basedOn w:val="a0"/>
-    <w:link w:val="a3"/>
+  <w:style w:type="character" w:customStyle="1" w:styleId="HeaderChar">
+    <w:name w:val="Header Char"/>
+    <w:basedOn w:val="DefaultParagraphFont"/>
+    <w:link w:val="Header"/>
     <w:uiPriority w:val="99"/>
     <w:rsid w:val="00301D08"/>
     <w:rPr>
@@ -890,10 +636,10 @@
       <w:szCs w:val="20"/>
     </w:rPr>
   </w:style>
-  <w:style w:type="paragraph" w:styleId="a5">
+  <w:style w:type="paragraph" w:styleId="Footer">
     <w:name w:val="footer"/>
-    <w:basedOn w:val="a"/>
-    <w:link w:val="a6"/>
+    <w:basedOn w:val="Normal"/>
+    <w:link w:val="FooterChar"/>
     <w:uiPriority w:val="99"/>
     <w:unhideWhenUsed/>
     <w:rsid w:val="00301D08"/>
@@ -909,10 +655,10 @@
       <w:szCs w:val="20"/>
     </w:rPr>
   </w:style>
-  <w:style w:type="character" w:customStyle="1" w:styleId="a6">
-    <w:name w:val="頁尾 字元"/>
-    <w:basedOn w:val="a0"/>
-    <w:link w:val="a5"/>
+  <w:style w:type="character" w:customStyle="1" w:styleId="FooterChar">
+    <w:name w:val="Footer Char"/>
+    <w:basedOn w:val="DefaultParagraphFont"/>
+    <w:link w:val="Footer"/>
     <w:uiPriority w:val="99"/>
     <w:rsid w:val="00301D08"/>
     <w:rPr>
@@ -920,9 +666,9 @@
       <w:szCs w:val="20"/>
     </w:rPr>
   </w:style>
-  <w:style w:type="paragraph" w:styleId="Web">
+  <w:style w:type="paragraph" w:styleId="NormalWeb">
     <w:name w:val="Normal (Web)"/>
-    <w:basedOn w:val="a"/>
+    <w:basedOn w:val="Normal"/>
     <w:uiPriority w:val="99"/>
     <w:semiHidden/>
     <w:unhideWhenUsed/>
@@ -932,9 +678,330 @@
       <w:spacing w:before="100" w:beforeAutospacing="1" w:after="100" w:afterAutospacing="1"/>
     </w:pPr>
     <w:rPr>
-      <w:rFonts w:ascii="新細明體" w:eastAsia="新細明體" w:hAnsi="新細明體" w:cs="新細明體"/>
+      <w:rFonts w:ascii="PMingLiU" w:eastAsia="PMingLiU" w:hAnsi="PMingLiU" w:cs="PMingLiU"/>
       <w:kern w:val="0"/>
       <w:szCs w:val="24"/>
+    </w:rPr>
+  </w:style>
+  <w:style w:type="paragraph" w:styleId="BalloonText">
+    <w:name w:val="Balloon Text"/>
+    <w:basedOn w:val="Normal"/>
+    <w:link w:val="BalloonTextChar"/>
+    <w:uiPriority w:val="99"/>
+    <w:semiHidden/>
+    <w:unhideWhenUsed/>
+    <w:rsid w:val="008C4E20"/>
+    <w:rPr>
+      <w:rFonts w:ascii="Tahoma" w:hAnsi="Tahoma" w:cs="Tahoma"/>
+      <w:sz w:val="16"/>
+      <w:szCs w:val="16"/>
+    </w:rPr>
+  </w:style>
+  <w:style w:type="character" w:customStyle="1" w:styleId="BalloonTextChar">
+    <w:name w:val="Balloon Text Char"/>
+    <w:basedOn w:val="DefaultParagraphFont"/>
+    <w:link w:val="BalloonText"/>
+    <w:uiPriority w:val="99"/>
+    <w:semiHidden/>
+    <w:rsid w:val="008C4E20"/>
+    <w:rPr>
+      <w:rFonts w:ascii="Tahoma" w:hAnsi="Tahoma" w:cs="Tahoma"/>
+      <w:sz w:val="16"/>
+      <w:szCs w:val="16"/>
+    </w:rPr>
+  </w:style>
+</w:styles>
+</file>
+
+<file path=word/stylesWithEffects.xml><?xml version="1.0" encoding="utf-8"?>
+<w:styles xmlns:wpc="http://schemas.microsoft.com/office/word/2010/wordprocessingCanvas" xmlns:mc="http://schemas.openxmlformats.org/markup-compatibility/2006" xmlns:o="urn:schemas-microsoft-com:office:office" xmlns:r="http://schemas.openxmlformats.org/officeDocument/2006/relationships" xmlns:m="http://schemas.openxmlformats.org/officeDocument/2006/math" xmlns:v="urn:schemas-microsoft-com:vml" xmlns:wp14="http://schemas.microsoft.com/office/word/2010/wordprocessingDrawing" xmlns:wp="http://schemas.openxmlformats.org/drawingml/2006/wordprocessingDrawing" xmlns:w10="urn:schemas-microsoft-com:office:word" xmlns:w="http://schemas.openxmlformats.org/wordprocessingml/2006/main" xmlns:w14="http://schemas.microsoft.com/office/word/2010/wordml" xmlns:wpg="http://schemas.microsoft.com/office/word/2010/wordprocessingGroup" xmlns:wpi="http://schemas.microsoft.com/office/word/2010/wordprocessingInk" xmlns:wne="http://schemas.microsoft.com/office/word/2006/wordml" xmlns:wps="http://schemas.microsoft.com/office/word/2010/wordprocessingShape" mc:Ignorable="w14 wp14">
+  <w:docDefaults>
+    <w:rPrDefault>
+      <w:rPr>
+        <w:rFonts w:asciiTheme="minorHAnsi" w:eastAsiaTheme="minorEastAsia" w:hAnsiTheme="minorHAnsi" w:cstheme="minorBidi"/>
+        <w:kern w:val="2"/>
+        <w:sz w:val="24"/>
+        <w:szCs w:val="22"/>
+        <w:lang w:val="en-US" w:eastAsia="zh-TW" w:bidi="ar-SA"/>
+      </w:rPr>
+    </w:rPrDefault>
+    <w:pPrDefault/>
+  </w:docDefaults>
+  <w:latentStyles w:defLockedState="0" w:defUIPriority="99" w:defSemiHidden="1" w:defUnhideWhenUsed="1" w:defQFormat="0" w:count="267">
+    <w:lsdException w:name="Normal" w:semiHidden="0" w:uiPriority="0" w:unhideWhenUsed="0" w:qFormat="1"/>
+    <w:lsdException w:name="heading 1" w:semiHidden="0" w:uiPriority="9" w:unhideWhenUsed="0" w:qFormat="1"/>
+    <w:lsdException w:name="heading 2" w:uiPriority="9" w:qFormat="1"/>
+    <w:lsdException w:name="heading 3" w:uiPriority="9" w:qFormat="1"/>
+    <w:lsdException w:name="heading 4" w:uiPriority="9" w:qFormat="1"/>
+    <w:lsdException w:name="heading 5" w:uiPriority="9" w:qFormat="1"/>
+    <w:lsdException w:name="heading 6" w:uiPriority="9" w:qFormat="1"/>
+    <w:lsdException w:name="heading 7" w:uiPriority="9" w:qFormat="1"/>
+    <w:lsdException w:name="heading 8" w:uiPriority="9" w:qFormat="1"/>
+    <w:lsdException w:name="heading 9" w:uiPriority="9" w:qFormat="1"/>
+    <w:lsdException w:name="toc 1" w:uiPriority="39"/>
+    <w:lsdException w:name="toc 2" w:uiPriority="39"/>
+    <w:lsdException w:name="toc 3" w:uiPriority="39"/>
+    <w:lsdException w:name="toc 4" w:uiPriority="39"/>
+    <w:lsdException w:name="toc 5" w:uiPriority="39"/>
+    <w:lsdException w:name="toc 6" w:uiPriority="39"/>
+    <w:lsdException w:name="toc 7" w:uiPriority="39"/>
+    <w:lsdException w:name="toc 8" w:uiPriority="39"/>
+    <w:lsdException w:name="toc 9" w:uiPriority="39"/>
+    <w:lsdException w:name="caption" w:uiPriority="35" w:qFormat="1"/>
+    <w:lsdException w:name="Title" w:semiHidden="0" w:uiPriority="10" w:unhideWhenUsed="0" w:qFormat="1"/>
+    <w:lsdException w:name="Default Paragraph Font" w:uiPriority="1"/>
+    <w:lsdException w:name="Subtitle" w:semiHidden="0" w:uiPriority="11" w:unhideWhenUsed="0" w:qFormat="1"/>
+    <w:lsdException w:name="Strong" w:semiHidden="0" w:uiPriority="22" w:unhideWhenUsed="0" w:qFormat="1"/>
+    <w:lsdException w:name="Emphasis" w:semiHidden="0" w:uiPriority="20" w:unhideWhenUsed="0" w:qFormat="1"/>
+    <w:lsdException w:name="Table Grid" w:semiHidden="0" w:uiPriority="39" w:unhideWhenUsed="0"/>
+    <w:lsdException w:name="Placeholder Text" w:unhideWhenUsed="0"/>
+    <w:lsdException w:name="No Spacing" w:semiHidden="0" w:uiPriority="1" w:unhideWhenUsed="0" w:qFormat="1"/>
+    <w:lsdException w:name="Light Shading" w:semiHidden="0" w:uiPriority="60" w:unhideWhenUsed="0"/>
+    <w:lsdException w:name="Light List" w:semiHidden="0" w:uiPriority="61" w:unhideWhenUsed="0"/>
+    <w:lsdException w:name="Light Grid" w:semiHidden="0" w:uiPriority="62" w:unhideWhenUsed="0"/>
+    <w:lsdException w:name="Medium Shading 1" w:semiHidden="0" w:uiPriority="63" w:unhideWhenUsed="0"/>
+    <w:lsdException w:name="Medium Shading 2" w:semiHidden="0" w:uiPriority="64" w:unhideWhenUsed="0"/>
+    <w:lsdException w:name="Medium List 1" w:semiHidden="0" w:uiPriority="65" w:unhideWhenUsed="0"/>
+    <w:lsdException w:name="Medium List 2" w:semiHidden="0" w:uiPriority="66" w:unhideWhenUsed="0"/>
+    <w:lsdException w:name="Medium Grid 1" w:semiHidden="0" w:uiPriority="67" w:unhideWhenUsed="0"/>
+    <w:lsdException w:name="Medium Grid 2" w:semiHidden="0" w:uiPriority="68" w:unhideWhenUsed="0"/>
+    <w:lsdException w:name="Medium Grid 3" w:semiHidden="0" w:uiPriority="69" w:unhideWhenUsed="0"/>
+    <w:lsdException w:name="Dark List" w:semiHidden="0" w:uiPriority="70" w:unhideWhenUsed="0"/>
+    <w:lsdException w:name="Colorful Shading" w:semiHidden="0" w:uiPriority="71" w:unhideWhenUsed="0"/>
+    <w:lsdException w:name="Colorful List" w:semiHidden="0" w:uiPriority="72" w:unhideWhenUsed="0"/>
+    <w:lsdException w:name="Colorful Grid" w:semiHidden="0" w:uiPriority="73" w:unhideWhenUsed="0"/>
+    <w:lsdException w:name="Light Shading Accent 1" w:semiHidden="0" w:uiPriority="60" w:unhideWhenUsed="0"/>
+    <w:lsdException w:name="Light List Accent 1" w:semiHidden="0" w:uiPriority="61" w:unhideWhenUsed="0"/>
+    <w:lsdException w:name="Light Grid Accent 1" w:semiHidden="0" w:uiPriority="62" w:unhideWhenUsed="0"/>
+    <w:lsdException w:name="Medium Shading 1 Accent 1" w:semiHidden="0" w:uiPriority="63" w:unhideWhenUsed="0"/>
+    <w:lsdException w:name="Medium Shading 2 Accent 1" w:semiHidden="0" w:uiPriority="64" w:unhideWhenUsed="0"/>
+    <w:lsdException w:name="Medium List 1 Accent 1" w:semiHidden="0" w:uiPriority="65" w:unhideWhenUsed="0"/>
+    <w:lsdException w:name="Revision" w:unhideWhenUsed="0"/>
+    <w:lsdException w:name="List Paragraph" w:semiHidden="0" w:uiPriority="34" w:unhideWhenUsed="0" w:qFormat="1"/>
+    <w:lsdException w:name="Quote" w:semiHidden="0" w:uiPriority="29" w:unhideWhenUsed="0" w:qFormat="1"/>
+    <w:lsdException w:name="Intense Quote" w:semiHidden="0" w:uiPriority="30" w:unhideWhenUsed="0" w:qFormat="1"/>
+    <w:lsdException w:name="Medium List 2 Accent 1" w:semiHidden="0" w:uiPriority="66" w:unhideWhenUsed="0"/>
+    <w:lsdException w:name="Medium Grid 1 Accent 1" w:semiHidden="0" w:uiPriority="67" w:unhideWhenUsed="0"/>
+    <w:lsdException w:name="Medium Grid 2 Accent 1" w:semiHidden="0" w:uiPriority="68" w:unhideWhenUsed="0"/>
+    <w:lsdException w:name="Medium Grid 3 Accent 1" w:semiHidden="0" w:uiPriority="69" w:unhideWhenUsed="0"/>
+    <w:lsdException w:name="Dark List Accent 1" w:semiHidden="0" w:uiPriority="70" w:unhideWhenUsed="0"/>
+    <w:lsdException w:name="Colorful Shading Accent 1" w:semiHidden="0" w:uiPriority="71" w:unhideWhenUsed="0"/>
+    <w:lsdException w:name="Colorful List Accent 1" w:semiHidden="0" w:uiPriority="72" w:unhideWhenUsed="0"/>
+    <w:lsdException w:name="Colorful Grid Accent 1" w:semiHidden="0" w:uiPriority="73" w:unhideWhenUsed="0"/>
+    <w:lsdException w:name="Light Shading Accent 2" w:semiHidden="0" w:uiPriority="60" w:unhideWhenUsed="0"/>
+    <w:lsdException w:name="Light List Accent 2" w:semiHidden="0" w:uiPriority="61" w:unhideWhenUsed="0"/>
+    <w:lsdException w:name="Light Grid Accent 2" w:semiHidden="0" w:uiPriority="62" w:unhideWhenUsed="0"/>
+    <w:lsdException w:name="Medium Shading 1 Accent 2" w:semiHidden="0" w:uiPriority="63" w:unhideWhenUsed="0"/>
+    <w:lsdException w:name="Medium Shading 2 Accent 2" w:semiHidden="0" w:uiPriority="64" w:unhideWhenUsed="0"/>
+    <w:lsdException w:name="Medium List 1 Accent 2" w:semiHidden="0" w:uiPriority="65" w:unhideWhenUsed="0"/>
+    <w:lsdException w:name="Medium List 2 Accent 2" w:semiHidden="0" w:uiPriority="66" w:unhideWhenUsed="0"/>
+    <w:lsdException w:name="Medium Grid 1 Accent 2" w:semiHidden="0" w:uiPriority="67" w:unhideWhenUsed="0"/>
+    <w:lsdException w:name="Medium Grid 2 Accent 2" w:semiHidden="0" w:uiPriority="68" w:unhideWhenUsed="0"/>
+    <w:lsdException w:name="Medium Grid 3 Accent 2" w:semiHidden="0" w:uiPriority="69" w:unhideWhenUsed="0"/>
+    <w:lsdException w:name="Dark List Accent 2" w:semiHidden="0" w:uiPriority="70" w:unhideWhenUsed="0"/>
+    <w:lsdException w:name="Colorful Shading Accent 2" w:semiHidden="0" w:uiPriority="71" w:unhideWhenUsed="0"/>
+    <w:lsdException w:name="Colorful List Accent 2" w:semiHidden="0" w:uiPriority="72" w:unhideWhenUsed="0"/>
+    <w:lsdException w:name="Colorful Grid Accent 2" w:semiHidden="0" w:uiPriority="73" w:unhideWhenUsed="0"/>
+    <w:lsdException w:name="Light Shading Accent 3" w:semiHidden="0" w:uiPriority="60" w:unhideWhenUsed="0"/>
+    <w:lsdException w:name="Light List Accent 3" w:semiHidden="0" w:uiPriority="61" w:unhideWhenUsed="0"/>
+    <w:lsdException w:name="Light Grid Accent 3" w:semiHidden="0" w:uiPriority="62" w:unhideWhenUsed="0"/>
+    <w:lsdException w:name="Medium Shading 1 Accent 3" w:semiHidden="0" w:uiPriority="63" w:unhideWhenUsed="0"/>
+    <w:lsdException w:name="Medium Shading 2 Accent 3" w:semiHidden="0" w:uiPriority="64" w:unhideWhenUsed="0"/>
+    <w:lsdException w:name="Medium List 1 Accent 3" w:semiHidden="0" w:uiPriority="65" w:unhideWhenUsed="0"/>
+    <w:lsdException w:name="Medium List 2 Accent 3" w:semiHidden="0" w:uiPriority="66" w:unhideWhenUsed="0"/>
+    <w:lsdException w:name="Medium Grid 1 Accent 3" w:semiHidden="0" w:uiPriority="67" w:unhideWhenUsed="0"/>
+    <w:lsdException w:name="Medium Grid 2 Accent 3" w:semiHidden="0" w:uiPriority="68" w:unhideWhenUsed="0"/>
+    <w:lsdException w:name="Medium Grid 3 Accent 3" w:semiHidden="0" w:uiPriority="69" w:unhideWhenUsed="0"/>
+    <w:lsdException w:name="Dark List Accent 3" w:semiHidden="0" w:uiPriority="70" w:unhideWhenUsed="0"/>
+    <w:lsdException w:name="Colorful Shading Accent 3" w:semiHidden="0" w:uiPriority="71" w:unhideWhenUsed="0"/>
+    <w:lsdException w:name="Colorful List Accent 3" w:semiHidden="0" w:uiPriority="72" w:unhideWhenUsed="0"/>
+    <w:lsdException w:name="Colorful Grid Accent 3" w:semiHidden="0" w:uiPriority="73" w:unhideWhenUsed="0"/>
+    <w:lsdException w:name="Light Shading Accent 4" w:semiHidden="0" w:uiPriority="60" w:unhideWhenUsed="0"/>
+    <w:lsdException w:name="Light List Accent 4" w:semiHidden="0" w:uiPriority="61" w:unhideWhenUsed="0"/>
+    <w:lsdException w:name="Light Grid Accent 4" w:semiHidden="0" w:uiPriority="62" w:unhideWhenUsed="0"/>
+    <w:lsdException w:name="Medium Shading 1 Accent 4" w:semiHidden="0" w:uiPriority="63" w:unhideWhenUsed="0"/>
+    <w:lsdException w:name="Medium Shading 2 Accent 4" w:semiHidden="0" w:uiPriority="64" w:unhideWhenUsed="0"/>
+    <w:lsdException w:name="Medium List 1 Accent 4" w:semiHidden="0" w:uiPriority="65" w:unhideWhenUsed="0"/>
+    <w:lsdException w:name="Medium List 2 Accent 4" w:semiHidden="0" w:uiPriority="66" w:unhideWhenUsed="0"/>
+    <w:lsdException w:name="Medium Grid 1 Accent 4" w:semiHidden="0" w:uiPriority="67" w:unhideWhenUsed="0"/>
+    <w:lsdException w:name="Medium Grid 2 Accent 4" w:semiHidden="0" w:uiPriority="68" w:unhideWhenUsed="0"/>
+    <w:lsdException w:name="Medium Grid 3 Accent 4" w:semiHidden="0" w:uiPriority="69" w:unhideWhenUsed="0"/>
+    <w:lsdException w:name="Dark List Accent 4" w:semiHidden="0" w:uiPriority="70" w:unhideWhenUsed="0"/>
+    <w:lsdException w:name="Colorful Shading Accent 4" w:semiHidden="0" w:uiPriority="71" w:unhideWhenUsed="0"/>
+    <w:lsdException w:name="Colorful List Accent 4" w:semiHidden="0" w:uiPriority="72" w:unhideWhenUsed="0"/>
+    <w:lsdException w:name="Colorful Grid Accent 4" w:semiHidden="0" w:uiPriority="73" w:unhideWhenUsed="0"/>
+    <w:lsdException w:name="Light Shading Accent 5" w:semiHidden="0" w:uiPriority="60" w:unhideWhenUsed="0"/>
+    <w:lsdException w:name="Light List Accent 5" w:semiHidden="0" w:uiPriority="61" w:unhideWhenUsed="0"/>
+    <w:lsdException w:name="Light Grid Accent 5" w:semiHidden="0" w:uiPriority="62" w:unhideWhenUsed="0"/>
+    <w:lsdException w:name="Medium Shading 1 Accent 5" w:semiHidden="0" w:uiPriority="63" w:unhideWhenUsed="0"/>
+    <w:lsdException w:name="Medium Shading 2 Accent 5" w:semiHidden="0" w:uiPriority="64" w:unhideWhenUsed="0"/>
+    <w:lsdException w:name="Medium List 1 Accent 5" w:semiHidden="0" w:uiPriority="65" w:unhideWhenUsed="0"/>
+    <w:lsdException w:name="Medium List 2 Accent 5" w:semiHidden="0" w:uiPriority="66" w:unhideWhenUsed="0"/>
+    <w:lsdException w:name="Medium Grid 1 Accent 5" w:semiHidden="0" w:uiPriority="67" w:unhideWhenUsed="0"/>
+    <w:lsdException w:name="Medium Grid 2 Accent 5" w:semiHidden="0" w:uiPriority="68" w:unhideWhenUsed="0"/>
+    <w:lsdException w:name="Medium Grid 3 Accent 5" w:semiHidden="0" w:uiPriority="69" w:unhideWhenUsed="0"/>
+    <w:lsdException w:name="Dark List Accent 5" w:semiHidden="0" w:uiPriority="70" w:unhideWhenUsed="0"/>
+    <w:lsdException w:name="Colorful Shading Accent 5" w:semiHidden="0" w:uiPriority="71" w:unhideWhenUsed="0"/>
+    <w:lsdException w:name="Colorful List Accent 5" w:semiHidden="0" w:uiPriority="72" w:unhideWhenUsed="0"/>
+    <w:lsdException w:name="Colorful Grid Accent 5" w:semiHidden="0" w:uiPriority="73" w:unhideWhenUsed="0"/>
+    <w:lsdException w:name="Light Shading Accent 6" w:semiHidden="0" w:uiPriority="60" w:unhideWhenUsed="0"/>
+    <w:lsdException w:name="Light List Accent 6" w:semiHidden="0" w:uiPriority="61" w:unhideWhenUsed="0"/>
+    <w:lsdException w:name="Light Grid Accent 6" w:semiHidden="0" w:uiPriority="62" w:unhideWhenUsed="0"/>
+    <w:lsdException w:name="Medium Shading 1 Accent 6" w:semiHidden="0" w:uiPriority="63" w:unhideWhenUsed="0"/>
+    <w:lsdException w:name="Medium Shading 2 Accent 6" w:semiHidden="0" w:uiPriority="64" w:unhideWhenUsed="0"/>
+    <w:lsdException w:name="Medium List 1 Accent 6" w:semiHidden="0" w:uiPriority="65" w:unhideWhenUsed="0"/>
+    <w:lsdException w:name="Medium List 2 Accent 6" w:semiHidden="0" w:uiPriority="66" w:unhideWhenUsed="0"/>
+    <w:lsdException w:name="Medium Grid 1 Accent 6" w:semiHidden="0" w:uiPriority="67" w:unhideWhenUsed="0"/>
+    <w:lsdException w:name="Medium Grid 2 Accent 6" w:semiHidden="0" w:uiPriority="68" w:unhideWhenUsed="0"/>
+    <w:lsdException w:name="Medium Grid 3 Accent 6" w:semiHidden="0" w:uiPriority="69" w:unhideWhenUsed="0"/>
+    <w:lsdException w:name="Dark List Accent 6" w:semiHidden="0" w:uiPriority="70" w:unhideWhenUsed="0"/>
+    <w:lsdException w:name="Colorful Shading Accent 6" w:semiHidden="0" w:uiPriority="71" w:unhideWhenUsed="0"/>
+    <w:lsdException w:name="Colorful List Accent 6" w:semiHidden="0" w:uiPriority="72" w:unhideWhenUsed="0"/>
+    <w:lsdException w:name="Colorful Grid Accent 6" w:semiHidden="0" w:uiPriority="73" w:unhideWhenUsed="0"/>
+    <w:lsdException w:name="Subtle Emphasis" w:semiHidden="0" w:uiPriority="19" w:unhideWhenUsed="0" w:qFormat="1"/>
+    <w:lsdException w:name="Intense Emphasis" w:semiHidden="0" w:uiPriority="21" w:unhideWhenUsed="0" w:qFormat="1"/>
+    <w:lsdException w:name="Subtle Reference" w:semiHidden="0" w:uiPriority="31" w:unhideWhenUsed="0" w:qFormat="1"/>
+    <w:lsdException w:name="Intense Reference" w:semiHidden="0" w:uiPriority="32" w:unhideWhenUsed="0" w:qFormat="1"/>
+    <w:lsdException w:name="Book Title" w:semiHidden="0" w:uiPriority="33" w:unhideWhenUsed="0" w:qFormat="1"/>
+    <w:lsdException w:name="Bibliography" w:uiPriority="37"/>
+    <w:lsdException w:name="TOC Heading" w:uiPriority="39" w:qFormat="1"/>
+  </w:latentStyles>
+  <w:style w:type="paragraph" w:default="1" w:styleId="Normal">
+    <w:name w:val="Normal"/>
+    <w:qFormat/>
+    <w:pPr>
+      <w:widowControl w:val="0"/>
+    </w:pPr>
+  </w:style>
+  <w:style w:type="character" w:default="1" w:styleId="DefaultParagraphFont">
+    <w:name w:val="Default Paragraph Font"/>
+    <w:uiPriority w:val="1"/>
+    <w:semiHidden/>
+    <w:unhideWhenUsed/>
+  </w:style>
+  <w:style w:type="table" w:default="1" w:styleId="TableNormal">
+    <w:name w:val="Normal Table"/>
+    <w:uiPriority w:val="99"/>
+    <w:semiHidden/>
+    <w:unhideWhenUsed/>
+    <w:tblPr>
+      <w:tblInd w:w="0" w:type="dxa"/>
+      <w:tblCellMar>
+        <w:top w:w="0" w:type="dxa"/>
+        <w:left w:w="108" w:type="dxa"/>
+        <w:bottom w:w="0" w:type="dxa"/>
+        <w:right w:w="108" w:type="dxa"/>
+      </w:tblCellMar>
+    </w:tblPr>
+  </w:style>
+  <w:style w:type="numbering" w:default="1" w:styleId="NoList">
+    <w:name w:val="No List"/>
+    <w:uiPriority w:val="99"/>
+    <w:semiHidden/>
+    <w:unhideWhenUsed/>
+  </w:style>
+  <w:style w:type="paragraph" w:styleId="Header">
+    <w:name w:val="header"/>
+    <w:basedOn w:val="Normal"/>
+    <w:link w:val="HeaderChar"/>
+    <w:uiPriority w:val="99"/>
+    <w:unhideWhenUsed/>
+    <w:rsid w:val="00301D08"/>
+    <w:pPr>
+      <w:tabs>
+        <w:tab w:val="center" w:pos="4153"/>
+        <w:tab w:val="right" w:pos="8306"/>
+      </w:tabs>
+      <w:snapToGrid w:val="0"/>
+    </w:pPr>
+    <w:rPr>
+      <w:sz w:val="20"/>
+      <w:szCs w:val="20"/>
+    </w:rPr>
+  </w:style>
+  <w:style w:type="character" w:customStyle="1" w:styleId="HeaderChar">
+    <w:name w:val="Header Char"/>
+    <w:basedOn w:val="DefaultParagraphFont"/>
+    <w:link w:val="Header"/>
+    <w:uiPriority w:val="99"/>
+    <w:rsid w:val="00301D08"/>
+    <w:rPr>
+      <w:sz w:val="20"/>
+      <w:szCs w:val="20"/>
+    </w:rPr>
+  </w:style>
+  <w:style w:type="paragraph" w:styleId="Footer">
+    <w:name w:val="footer"/>
+    <w:basedOn w:val="Normal"/>
+    <w:link w:val="FooterChar"/>
+    <w:uiPriority w:val="99"/>
+    <w:unhideWhenUsed/>
+    <w:rsid w:val="00301D08"/>
+    <w:pPr>
+      <w:tabs>
+        <w:tab w:val="center" w:pos="4153"/>
+        <w:tab w:val="right" w:pos="8306"/>
+      </w:tabs>
+      <w:snapToGrid w:val="0"/>
+    </w:pPr>
+    <w:rPr>
+      <w:sz w:val="20"/>
+      <w:szCs w:val="20"/>
+    </w:rPr>
+  </w:style>
+  <w:style w:type="character" w:customStyle="1" w:styleId="FooterChar">
+    <w:name w:val="Footer Char"/>
+    <w:basedOn w:val="DefaultParagraphFont"/>
+    <w:link w:val="Footer"/>
+    <w:uiPriority w:val="99"/>
+    <w:rsid w:val="00301D08"/>
+    <w:rPr>
+      <w:sz w:val="20"/>
+      <w:szCs w:val="20"/>
+    </w:rPr>
+  </w:style>
+  <w:style w:type="paragraph" w:styleId="NormalWeb">
+    <w:name w:val="Normal (Web)"/>
+    <w:basedOn w:val="Normal"/>
+    <w:uiPriority w:val="99"/>
+    <w:semiHidden/>
+    <w:unhideWhenUsed/>
+    <w:rsid w:val="00FE28E7"/>
+    <w:pPr>
+      <w:widowControl/>
+      <w:spacing w:before="100" w:beforeAutospacing="1" w:after="100" w:afterAutospacing="1"/>
+    </w:pPr>
+    <w:rPr>
+      <w:rFonts w:ascii="PMingLiU" w:eastAsia="PMingLiU" w:hAnsi="PMingLiU" w:cs="PMingLiU"/>
+      <w:kern w:val="0"/>
+      <w:szCs w:val="24"/>
+    </w:rPr>
+  </w:style>
+  <w:style w:type="paragraph" w:styleId="BalloonText">
+    <w:name w:val="Balloon Text"/>
+    <w:basedOn w:val="Normal"/>
+    <w:link w:val="BalloonTextChar"/>
+    <w:uiPriority w:val="99"/>
+    <w:semiHidden/>
+    <w:unhideWhenUsed/>
+    <w:rsid w:val="008C4E20"/>
+    <w:rPr>
+      <w:rFonts w:ascii="Tahoma" w:hAnsi="Tahoma" w:cs="Tahoma"/>
+      <w:sz w:val="16"/>
+      <w:szCs w:val="16"/>
+    </w:rPr>
+  </w:style>
+  <w:style w:type="character" w:customStyle="1" w:styleId="BalloonTextChar">
+    <w:name w:val="Balloon Text Char"/>
+    <w:basedOn w:val="DefaultParagraphFont"/>
+    <w:link w:val="BalloonText"/>
+    <w:uiPriority w:val="99"/>
+    <w:semiHidden/>
+    <w:rsid w:val="008C4E20"/>
+    <w:rPr>
+      <w:rFonts w:ascii="Tahoma" w:hAnsi="Tahoma" w:cs="Tahoma"/>
+      <w:sz w:val="16"/>
+      <w:szCs w:val="16"/>
     </w:rPr>
   </w:style>
 </w:styles>
@@ -1195,7 +1262,7 @@
   <a:extraClrSchemeLst/>
   <a:extLst>
     <a:ext uri="{05A4C25C-085E-4340-85A3-A5531E510DB2}">
-      <thm15:themeFamily xmlns:thm15="http://schemas.microsoft.com/office/thememl/2012/main" name="Office Theme" id="{62F939B6-93AF-4DB8-9C6B-D6C7DFDC589F}" vid="{4A3C46E8-61CC-4603-A589-7422A47A8E4A}"/>
+      <thm15:themeFamily xmlns:thm15="http://schemas.microsoft.com/office/thememl/2012/main" xmlns="" name="Office Theme" id="{62F939B6-93AF-4DB8-9C6B-D6C7DFDC589F}" vid="{4A3C46E8-61CC-4603-A589-7422A47A8E4A}"/>
     </a:ext>
   </a:extLst>
 </a:theme>

</xml_diff>